<commit_message>
Novo oblikovane spletne strani
</commit_message>
<xml_diff>
--- a/2019_1/318-Pretnar/318-Article Text-2163-1-11-20190530-AP.docx
+++ b/2019_1/318-Pretnar/318-Article Text-2163-1-11-20190530-AP.docx
@@ -13,8 +13,6 @@
           <w:lang w:val="en-GB"/>
         </w:rPr>
       </w:pPr>
-      <w:bookmarkStart w:id="0" w:name="_GoBack"/>
-      <w:bookmarkEnd w:id="0"/>
       <w:proofErr w:type="spellStart"/>
       <w:r>
         <w:rPr>
@@ -291,6 +289,7 @@
           <w:lang w:val="en-GB"/>
         </w:rPr>
       </w:pPr>
+      <w:commentRangeStart w:id="0"/>
       <w:proofErr w:type="spellStart"/>
       <w:r>
         <w:rPr>
@@ -324,6 +323,13 @@
         </w:rPr>
         <w:footnoteReference w:customMarkFollows="1" w:id="1"/>
         <w:t>*</w:t>
+      </w:r>
+      <w:commentRangeEnd w:id="0"/>
+      <w:r>
+        <w:rPr>
+          <w:rStyle w:val="CommentReference"/>
+        </w:rPr>
+        <w:commentReference w:id="0"/>
       </w:r>
     </w:p>
     <w:p>
@@ -2115,7 +2121,6 @@
         <w:lastRenderedPageBreak/>
         <w:t>to ethically address its retrieval and analysis (</w:t>
       </w:r>
-      <w:commentRangeStart w:id="4"/>
       <w:proofErr w:type="spellStart"/>
       <w:r>
         <w:rPr>
@@ -2137,21 +2142,7 @@
           <w:rFonts w:ascii="Times New Roman" w:hAnsi="Times New Roman" w:cs="Times New Roman"/>
           <w:lang w:val="en-GB"/>
         </w:rPr>
-        <w:t xml:space="preserve"> </w:t>
-      </w:r>
-      <w:commentRangeEnd w:id="4"/>
-      <w:r>
-        <w:rPr>
-          <w:rStyle w:val="CommentReference"/>
-        </w:rPr>
-        <w:commentReference w:id="4"/>
-      </w:r>
-      <w:r>
-        <w:rPr>
-          <w:rFonts w:ascii="Times New Roman" w:hAnsi="Times New Roman" w:cs="Times New Roman"/>
-          <w:lang w:val="en-GB"/>
-        </w:rPr>
-        <w:t xml:space="preserve">and Crawford 2012; </w:t>
+        <w:t xml:space="preserve"> and Crawford 2012; </w:t>
       </w:r>
       <w:proofErr w:type="spellStart"/>
       <w:r>
@@ -2167,7 +2158,16 @@
           <w:rFonts w:ascii="Times New Roman" w:hAnsi="Times New Roman" w:cs="Times New Roman"/>
           <w:lang w:val="en-GB"/>
         </w:rPr>
-        <w:t xml:space="preserve"> et al. 2016).</w:t>
+        <w:t xml:space="preserve"> e</w:t>
+      </w:r>
+      <w:bookmarkStart w:id="4" w:name="_GoBack"/>
+      <w:bookmarkEnd w:id="4"/>
+      <w:r>
+        <w:rPr>
+          <w:rFonts w:ascii="Times New Roman" w:hAnsi="Times New Roman" w:cs="Times New Roman"/>
+          <w:lang w:val="en-GB"/>
+        </w:rPr>
+        <w:t>t al. 2016).</w:t>
       </w:r>
     </w:p>
     <w:p>
@@ -5672,7 +5672,109 @@
           <w:lang w:val="en-GB"/>
         </w:rPr>
       </w:pPr>
+      <w:proofErr w:type="spellStart"/>
+      <w:r>
+        <w:rPr>
+          <w:rFonts w:ascii="Times New Roman" w:hAnsi="Times New Roman" w:cs="Times New Roman"/>
+          <w:sz w:val="20"/>
+          <w:szCs w:val="20"/>
+          <w:lang w:val="en-GB"/>
+        </w:rPr>
+        <w:t>boyd</w:t>
+      </w:r>
+      <w:proofErr w:type="spellEnd"/>
+      <w:r>
+        <w:rPr>
+          <w:rFonts w:ascii="Times New Roman" w:hAnsi="Times New Roman" w:cs="Times New Roman"/>
+          <w:sz w:val="20"/>
+          <w:szCs w:val="20"/>
+          <w:lang w:val="en-GB"/>
+        </w:rPr>
+        <w:t xml:space="preserve">, </w:t>
+      </w:r>
+      <w:proofErr w:type="spellStart"/>
+      <w:r>
+        <w:rPr>
+          <w:rFonts w:ascii="Times New Roman" w:hAnsi="Times New Roman" w:cs="Times New Roman"/>
+          <w:sz w:val="20"/>
+          <w:szCs w:val="20"/>
+          <w:lang w:val="en-GB"/>
+        </w:rPr>
+        <w:t>danah</w:t>
+      </w:r>
+      <w:proofErr w:type="spellEnd"/>
+      <w:r>
+        <w:rPr>
+          <w:rFonts w:ascii="Times New Roman" w:hAnsi="Times New Roman" w:cs="Times New Roman"/>
+          <w:sz w:val="20"/>
+          <w:szCs w:val="20"/>
+          <w:lang w:val="en-GB"/>
+        </w:rPr>
+        <w:t xml:space="preserve">, and Kate Crawford. 2012. “Critical Questions for Big Data: Provocations for a Cultural, Technological, and Scholarly Phenomenon.” </w:t>
+      </w:r>
+      <w:r>
+        <w:rPr>
+          <w:rFonts w:ascii="Times New Roman" w:hAnsi="Times New Roman" w:cs="Times New Roman"/>
+          <w:i/>
+          <w:sz w:val="20"/>
+          <w:szCs w:val="20"/>
+          <w:lang w:val="en-GB"/>
+        </w:rPr>
+        <w:t>Information, Communication &amp; Society</w:t>
+      </w:r>
+      <w:r>
+        <w:rPr>
+          <w:rFonts w:ascii="Times New Roman" w:hAnsi="Times New Roman" w:cs="Times New Roman"/>
+          <w:sz w:val="20"/>
+          <w:szCs w:val="20"/>
+          <w:lang w:val="en-GB"/>
+        </w:rPr>
+        <w:t xml:space="preserve"> 15</w:t>
+      </w:r>
+      <w:r>
+        <w:rPr>
+          <w:rFonts w:ascii="Times New Roman" w:hAnsi="Times New Roman" w:cs="Times New Roman"/>
+          <w:sz w:val="20"/>
+          <w:szCs w:val="20"/>
+          <w:lang w:val="en-GB"/>
+        </w:rPr>
+        <w:t xml:space="preserve"> </w:t>
+      </w:r>
+      <w:r>
+        <w:rPr>
+          <w:rFonts w:ascii="Times New Roman" w:hAnsi="Times New Roman" w:cs="Times New Roman"/>
+          <w:sz w:val="20"/>
+          <w:szCs w:val="20"/>
+          <w:lang w:val="en-GB"/>
+        </w:rPr>
+        <w:t>(5): 662–79.</w:t>
+      </w:r>
+    </w:p>
+    <w:p>
+      <w:pPr>
+        <w:pStyle w:val="NoSpacing"/>
+        <w:numPr>
+          <w:ilvl w:val="0"/>
+          <w:numId w:val="3"/>
+        </w:numPr>
+        <w:jc w:val="both"/>
+        <w:rPr>
+          <w:rFonts w:ascii="Times New Roman" w:hAnsi="Times New Roman" w:cs="Times New Roman"/>
+          <w:sz w:val="20"/>
+          <w:szCs w:val="20"/>
+          <w:lang w:val="en-GB"/>
+        </w:rPr>
+      </w:pPr>
       <w:commentRangeStart w:id="5"/>
+      <w:r>
+        <w:rPr>
+          <w:rFonts w:ascii="Times New Roman" w:hAnsi="Times New Roman" w:cs="Times New Roman"/>
+          <w:sz w:val="20"/>
+          <w:szCs w:val="20"/>
+          <w:lang w:val="en-GB"/>
+        </w:rPr>
+        <w:t>[</w:t>
+      </w:r>
       <w:proofErr w:type="spellStart"/>
       <w:r>
         <w:rPr>
@@ -5681,7 +5783,7 @@
           <w:szCs w:val="20"/>
           <w:lang w:val="en-GB"/>
         </w:rPr>
-        <w:t>boyd</w:t>
+        <w:t>manjka</w:t>
       </w:r>
       <w:proofErr w:type="spellEnd"/>
       <w:r>
@@ -5691,71 +5793,14 @@
           <w:szCs w:val="20"/>
           <w:lang w:val="en-GB"/>
         </w:rPr>
-        <w:t xml:space="preserve">, </w:t>
-      </w:r>
-      <w:proofErr w:type="spellStart"/>
-      <w:r>
-        <w:rPr>
-          <w:rFonts w:ascii="Times New Roman" w:hAnsi="Times New Roman" w:cs="Times New Roman"/>
-          <w:sz w:val="20"/>
-          <w:szCs w:val="20"/>
-          <w:lang w:val="en-GB"/>
-        </w:rPr>
-        <w:t>danah</w:t>
+        <w:t>]</w:t>
       </w:r>
       <w:commentRangeEnd w:id="5"/>
-      <w:proofErr w:type="spellEnd"/>
       <w:r>
         <w:rPr>
           <w:rStyle w:val="CommentReference"/>
         </w:rPr>
         <w:commentReference w:id="5"/>
-      </w:r>
-      <w:r>
-        <w:rPr>
-          <w:rFonts w:ascii="Times New Roman" w:hAnsi="Times New Roman" w:cs="Times New Roman"/>
-          <w:sz w:val="20"/>
-          <w:szCs w:val="20"/>
-          <w:lang w:val="en-GB"/>
-        </w:rPr>
-        <w:t xml:space="preserve">, and Kate Crawford. 2012. “Critical Questions for Big Data: Provocations for a Cultural, Technological, and Scholarly Phenomenon.” </w:t>
-      </w:r>
-      <w:r>
-        <w:rPr>
-          <w:rFonts w:ascii="Times New Roman" w:hAnsi="Times New Roman" w:cs="Times New Roman"/>
-          <w:i/>
-          <w:sz w:val="20"/>
-          <w:szCs w:val="20"/>
-          <w:lang w:val="en-GB"/>
-        </w:rPr>
-        <w:t>Information, Communication &amp; Society</w:t>
-      </w:r>
-      <w:r>
-        <w:rPr>
-          <w:rFonts w:ascii="Times New Roman" w:hAnsi="Times New Roman" w:cs="Times New Roman"/>
-          <w:sz w:val="20"/>
-          <w:szCs w:val="20"/>
-          <w:lang w:val="en-GB"/>
-        </w:rPr>
-        <w:t xml:space="preserve"> 15</w:t>
-      </w:r>
-      <w:r>
-        <w:rPr>
-          <w:rFonts w:ascii="Times New Roman" w:hAnsi="Times New Roman" w:cs="Times New Roman"/>
-          <w:sz w:val="20"/>
-          <w:szCs w:val="20"/>
-          <w:lang w:val="en-GB"/>
-        </w:rPr>
-        <w:t xml:space="preserve"> </w:t>
-      </w:r>
-      <w:r>
-        <w:rPr>
-          <w:rFonts w:ascii="Times New Roman" w:hAnsi="Times New Roman" w:cs="Times New Roman"/>
-          <w:sz w:val="20"/>
-          <w:szCs w:val="20"/>
-          <w:lang w:val="en-GB"/>
-        </w:rPr>
-        <w:t>(5): 662–79.</w:t>
       </w:r>
     </w:p>
     <w:p>
@@ -10562,6 +10607,159 @@
 
 <file path=word/comments.xml><?xml version="1.0" encoding="utf-8"?>
 <w:comments xmlns:wpc="http://schemas.microsoft.com/office/word/2010/wordprocessingCanvas" xmlns:cx="http://schemas.microsoft.com/office/drawing/2014/chartex" xmlns:cx1="http://schemas.microsoft.com/office/drawing/2015/9/8/chartex" xmlns:cx2="http://schemas.microsoft.com/office/drawing/2015/10/21/chartex" xmlns:cx3="http://schemas.microsoft.com/office/drawing/2016/5/9/chartex" xmlns:cx4="http://schemas.microsoft.com/office/drawing/2016/5/10/chartex" xmlns:cx5="http://schemas.microsoft.com/office/drawing/2016/5/11/chartex" xmlns:cx6="http://schemas.microsoft.com/office/drawing/2016/5/12/chartex" xmlns:cx7="http://schemas.microsoft.com/office/drawing/2016/5/13/chartex" xmlns:cx8="http://schemas.microsoft.com/office/drawing/2016/5/14/chartex" xmlns:mc="http://schemas.openxmlformats.org/markup-compatibility/2006" xmlns:aink="http://schemas.microsoft.com/office/drawing/2016/ink" xmlns:am3d="http://schemas.microsoft.com/office/drawing/2017/model3d" xmlns:o="urn:schemas-microsoft-com:office:office" xmlns:r="http://schemas.openxmlformats.org/officeDocument/2006/relationships" xmlns:m="http://schemas.openxmlformats.org/officeDocument/2006/math" xmlns:v="urn:schemas-microsoft-com:vml" xmlns:wp14="http://schemas.microsoft.com/office/word/2010/wordprocessingDrawing" xmlns:wp="http://schemas.openxmlformats.org/drawingml/2006/wordprocessingDrawing" xmlns:w10="urn:schemas-microsoft-com:office:word" xmlns:w="http://schemas.openxmlformats.org/wordprocessingml/2006/main" xmlns:w14="http://schemas.microsoft.com/office/word/2010/wordml" xmlns:w15="http://schemas.microsoft.com/office/word/2012/wordml" xmlns:w16cid="http://schemas.microsoft.com/office/word/2016/wordml/cid" xmlns:w16se="http://schemas.microsoft.com/office/word/2015/wordml/symex" xmlns:wpg="http://schemas.microsoft.com/office/word/2010/wordprocessingGroup" xmlns:wpi="http://schemas.microsoft.com/office/word/2010/wordprocessingInk" xmlns:wne="http://schemas.microsoft.com/office/word/2006/wordml" xmlns:wps="http://schemas.microsoft.com/office/word/2010/wordprocessingShape" mc:Ignorable="w14 w15 w16se w16cid wp14">
+  <w:comment w:id="0" w:author="Microsoft Office User" w:date="2019-06-11T05:40:00Z" w:initials="MOU">
+    <w:p>
+      <w:pPr>
+        <w:pStyle w:val="CommentText"/>
+      </w:pPr>
+      <w:r>
+        <w:rPr>
+          <w:rStyle w:val="CommentReference"/>
+        </w:rPr>
+        <w:annotationRef/>
+      </w:r>
+      <w:proofErr w:type="spellStart"/>
+      <w:r>
+        <w:t>Manjka</w:t>
+      </w:r>
+      <w:proofErr w:type="spellEnd"/>
+      <w:r>
+        <w:t xml:space="preserve"> </w:t>
+      </w:r>
+      <w:proofErr w:type="spellStart"/>
+      <w:r>
+        <w:t>še</w:t>
+      </w:r>
+      <w:proofErr w:type="spellEnd"/>
+      <w:r>
+        <w:t xml:space="preserve"> </w:t>
+      </w:r>
+      <w:proofErr w:type="spellStart"/>
+      <w:r>
+        <w:t>drugi</w:t>
+      </w:r>
+      <w:proofErr w:type="spellEnd"/>
+      <w:r>
+        <w:t xml:space="preserve"> </w:t>
+      </w:r>
+      <w:proofErr w:type="spellStart"/>
+      <w:r>
+        <w:t>avtor</w:t>
+      </w:r>
+      <w:proofErr w:type="spellEnd"/>
+      <w:r>
+        <w:t>:</w:t>
+      </w:r>
+    </w:p>
+    <w:p>
+      <w:pPr>
+        <w:shd w:val="clear" w:color="auto" w:fill="FFFFFF"/>
+        <w:autoSpaceDE w:val="0"/>
+        <w:autoSpaceDN w:val="0"/>
+        <w:adjustRightInd w:val="0"/>
+        <w:rPr>
+          <w:rFonts w:ascii="Times New Roman" w:hAnsi="Times New Roman" w:cs="Times New Roman"/>
+          <w:highlight w:val="white"/>
+          <w:lang w:val="en-US"/>
+        </w:rPr>
+      </w:pPr>
+      <w:r>
+        <w:rPr>
+          <w:rFonts w:ascii="Times New Roman" w:hAnsi="Times New Roman" w:cs="Times New Roman"/>
+          <w:color w:val="000000"/>
+          <w:highlight w:val="white"/>
+          <w:lang w:val="en-US"/>
+        </w:rPr>
+        <w:t xml:space="preserve">Dan </w:t>
+      </w:r>
+      <w:proofErr w:type="spellStart"/>
+      <w:r>
+        <w:rPr>
+          <w:rFonts w:ascii="Times New Roman" w:hAnsi="Times New Roman" w:cs="Times New Roman"/>
+          <w:color w:val="000000"/>
+          <w:highlight w:val="white"/>
+          <w:lang w:val="en-US"/>
+        </w:rPr>
+        <w:t>Podjed</w:t>
+      </w:r>
+      <w:proofErr w:type="spellEnd"/>
+      <w:r>
+        <w:rPr>
+          <w:rFonts w:ascii="Times New Roman" w:hAnsi="Times New Roman" w:cs="Times New Roman"/>
+          <w:color w:val="000000"/>
+          <w:highlight w:val="white"/>
+          <w:lang w:val="en-US"/>
+        </w:rPr>
+        <w:br/>
+        <w:t xml:space="preserve">Institute of Slovenian </w:t>
+      </w:r>
+      <w:proofErr w:type="spellStart"/>
+      <w:r>
+        <w:rPr>
+          <w:rFonts w:ascii="Times New Roman" w:hAnsi="Times New Roman" w:cs="Times New Roman"/>
+          <w:color w:val="000000"/>
+          <w:highlight w:val="white"/>
+          <w:lang w:val="en-US"/>
+        </w:rPr>
+        <w:t>EthnologyResearch</w:t>
+      </w:r>
+      <w:proofErr w:type="spellEnd"/>
+      <w:r>
+        <w:rPr>
+          <w:rFonts w:ascii="Times New Roman" w:hAnsi="Times New Roman" w:cs="Times New Roman"/>
+          <w:color w:val="000000"/>
+          <w:highlight w:val="white"/>
+          <w:lang w:val="en-US"/>
+        </w:rPr>
+        <w:t xml:space="preserve"> Centre of the Slovenian Academy of Sciences and </w:t>
+      </w:r>
+      <w:proofErr w:type="spellStart"/>
+      <w:r>
+        <w:rPr>
+          <w:rFonts w:ascii="Times New Roman" w:hAnsi="Times New Roman" w:cs="Times New Roman"/>
+          <w:color w:val="000000"/>
+          <w:highlight w:val="white"/>
+          <w:lang w:val="en-US"/>
+        </w:rPr>
+        <w:t>ArtsNovi</w:t>
+      </w:r>
+      <w:proofErr w:type="spellEnd"/>
+      <w:r>
+        <w:rPr>
+          <w:rFonts w:ascii="Times New Roman" w:hAnsi="Times New Roman" w:cs="Times New Roman"/>
+          <w:color w:val="000000"/>
+          <w:highlight w:val="white"/>
+          <w:lang w:val="en-US"/>
+        </w:rPr>
+        <w:t xml:space="preserve"> </w:t>
+      </w:r>
+      <w:proofErr w:type="spellStart"/>
+      <w:r>
+        <w:rPr>
+          <w:rFonts w:ascii="Times New Roman" w:hAnsi="Times New Roman" w:cs="Times New Roman"/>
+          <w:color w:val="000000"/>
+          <w:highlight w:val="white"/>
+          <w:lang w:val="en-US"/>
+        </w:rPr>
+        <w:t>trg</w:t>
+      </w:r>
+      <w:proofErr w:type="spellEnd"/>
+      <w:r>
+        <w:rPr>
+          <w:rFonts w:ascii="Times New Roman" w:hAnsi="Times New Roman" w:cs="Times New Roman"/>
+          <w:color w:val="000000"/>
+          <w:highlight w:val="white"/>
+          <w:lang w:val="en-US"/>
+        </w:rPr>
+        <w:t xml:space="preserve"> 2, SI-1000 Ljubljanadan.podjed@zrc-sazu.si</w:t>
+      </w:r>
+    </w:p>
+    <w:p>
+      <w:pPr>
+        <w:pStyle w:val="CommentText"/>
+      </w:pPr>
+    </w:p>
+  </w:comment>
   <w:comment w:id="1" w:author="Microsoft Office User" w:date="2019-06-08T19:37:00Z" w:initials="MOU">
     <w:p>
       <w:pPr>
@@ -10684,10 +10882,13 @@
       </w:r>
     </w:p>
   </w:comment>
-  <w:comment w:id="4" w:author="Microsoft Office User" w:date="2019-06-08T19:53:00Z" w:initials="MOU">
-    <w:p>
-      <w:pPr>
-        <w:pStyle w:val="CommentText"/>
+  <w:comment w:id="5" w:author="Microsoft Office User" w:date="2019-06-11T05:36:00Z" w:initials="MOU">
+    <w:p>
+      <w:pPr>
+        <w:rPr>
+          <w:rFonts w:ascii="Times New Roman" w:eastAsia="Times New Roman" w:hAnsi="Times New Roman" w:cs="Times New Roman"/>
+          <w:lang w:val="en-US" w:eastAsia="en-US"/>
+        </w:rPr>
       </w:pPr>
       <w:r>
         <w:rPr>
@@ -10695,45 +10896,29 @@
         </w:rPr>
         <w:annotationRef/>
       </w:r>
+      <w:r>
+        <w:rPr>
+          <w:rFonts w:ascii="Times New Roman" w:eastAsia="Times New Roman" w:hAnsi="Times New Roman" w:cs="Times New Roman"/>
+          <w:lang w:val="en-US" w:eastAsia="en-US"/>
+        </w:rPr>
+        <w:t xml:space="preserve">Conte, Rosaria, Nigel Gilbert, Giulia </w:t>
+      </w:r>
       <w:proofErr w:type="spellStart"/>
       <w:r>
-        <w:t>Velika</w:t>
+        <w:rPr>
+          <w:rFonts w:ascii="Times New Roman" w:eastAsia="Times New Roman" w:hAnsi="Times New Roman" w:cs="Times New Roman"/>
+          <w:lang w:val="en-US" w:eastAsia="en-US"/>
+        </w:rPr>
+        <w:t>Bonelli</w:t>
       </w:r>
       <w:proofErr w:type="spellEnd"/>
       <w:r>
-        <w:t xml:space="preserve"> </w:t>
-      </w:r>
-      <w:proofErr w:type="spellStart"/>
-      <w:r>
-        <w:t>začetnica</w:t>
-      </w:r>
-      <w:proofErr w:type="spellEnd"/>
-    </w:p>
-  </w:comment>
-  <w:comment w:id="5" w:author="Microsoft Office User" w:date="2019-06-08T19:54:00Z" w:initials="MOU">
-    <w:p>
-      <w:pPr>
-        <w:pStyle w:val="CommentText"/>
-      </w:pPr>
-      <w:r>
-        <w:rPr>
-          <w:rStyle w:val="CommentReference"/>
-        </w:rPr>
-        <w:annotationRef/>
-      </w:r>
-      <w:proofErr w:type="spellStart"/>
-      <w:r>
-        <w:t>Velike</w:t>
-      </w:r>
-      <w:proofErr w:type="spellEnd"/>
-      <w:r>
-        <w:t xml:space="preserve"> </w:t>
-      </w:r>
-      <w:proofErr w:type="spellStart"/>
-      <w:r>
-        <w:t>začetnice</w:t>
-      </w:r>
-      <w:proofErr w:type="spellEnd"/>
+        <w:rPr>
+          <w:rFonts w:ascii="Times New Roman" w:eastAsia="Times New Roman" w:hAnsi="Times New Roman" w:cs="Times New Roman"/>
+          <w:lang w:val="en-US" w:eastAsia="en-US"/>
+        </w:rPr>
+        <w:t>, Claudio Cioffi-Revilla et al. 2012. "Manifesto of Computational Social Science.” The European Physical Journal Special Topics 214 (1): 325-346.</w:t>
+      </w:r>
     </w:p>
   </w:comment>
   <w:comment w:id="6" w:author="Microsoft Office User" w:date="2019-06-08T19:40:00Z" w:initials="MOU">
@@ -10802,22 +10987,22 @@
 
 <file path=word/commentsExtended.xml><?xml version="1.0" encoding="utf-8"?>
 <w15:commentsEx xmlns:wpc="http://schemas.microsoft.com/office/word/2010/wordprocessingCanvas" xmlns:cx="http://schemas.microsoft.com/office/drawing/2014/chartex" xmlns:cx1="http://schemas.microsoft.com/office/drawing/2015/9/8/chartex" xmlns:cx2="http://schemas.microsoft.com/office/drawing/2015/10/21/chartex" xmlns:cx3="http://schemas.microsoft.com/office/drawing/2016/5/9/chartex" xmlns:cx4="http://schemas.microsoft.com/office/drawing/2016/5/10/chartex" xmlns:cx5="http://schemas.microsoft.com/office/drawing/2016/5/11/chartex" xmlns:cx6="http://schemas.microsoft.com/office/drawing/2016/5/12/chartex" xmlns:cx7="http://schemas.microsoft.com/office/drawing/2016/5/13/chartex" xmlns:cx8="http://schemas.microsoft.com/office/drawing/2016/5/14/chartex" xmlns:mc="http://schemas.openxmlformats.org/markup-compatibility/2006" xmlns:aink="http://schemas.microsoft.com/office/drawing/2016/ink" xmlns:am3d="http://schemas.microsoft.com/office/drawing/2017/model3d" xmlns:o="urn:schemas-microsoft-com:office:office" xmlns:r="http://schemas.openxmlformats.org/officeDocument/2006/relationships" xmlns:m="http://schemas.openxmlformats.org/officeDocument/2006/math" xmlns:v="urn:schemas-microsoft-com:vml" xmlns:wp14="http://schemas.microsoft.com/office/word/2010/wordprocessingDrawing" xmlns:wp="http://schemas.openxmlformats.org/drawingml/2006/wordprocessingDrawing" xmlns:w10="urn:schemas-microsoft-com:office:word" xmlns:w="http://schemas.openxmlformats.org/wordprocessingml/2006/main" xmlns:w14="http://schemas.microsoft.com/office/word/2010/wordml" xmlns:w15="http://schemas.microsoft.com/office/word/2012/wordml" xmlns:w16cid="http://schemas.microsoft.com/office/word/2016/wordml/cid" xmlns:w16se="http://schemas.microsoft.com/office/word/2015/wordml/symex" xmlns:wpg="http://schemas.microsoft.com/office/word/2010/wordprocessingGroup" xmlns:wpi="http://schemas.microsoft.com/office/word/2010/wordprocessingInk" xmlns:wne="http://schemas.microsoft.com/office/word/2006/wordml" xmlns:wps="http://schemas.microsoft.com/office/word/2010/wordprocessingShape" mc:Ignorable="w14 w15 w16se w16cid wp14">
+  <w15:commentEx w15:paraId="31093DE4" w15:done="0"/>
   <w15:commentEx w15:paraId="037146A7" w15:done="0"/>
   <w15:commentEx w15:paraId="48C987ED" w15:done="0"/>
   <w15:commentEx w15:paraId="47B97FE0" w15:done="0"/>
-  <w15:commentEx w15:paraId="493F269F" w15:done="0"/>
-  <w15:commentEx w15:paraId="24041D4A" w15:done="0"/>
+  <w15:commentEx w15:paraId="6774E22B" w15:done="0"/>
   <w15:commentEx w15:paraId="67AC753A" w15:done="0"/>
 </w15:commentsEx>
 </file>
 
 <file path=word/commentsIds.xml><?xml version="1.0" encoding="utf-8"?>
 <w16cid:commentsIds xmlns:wpc="http://schemas.microsoft.com/office/word/2010/wordprocessingCanvas" xmlns:cx="http://schemas.microsoft.com/office/drawing/2014/chartex" xmlns:cx1="http://schemas.microsoft.com/office/drawing/2015/9/8/chartex" xmlns:cx2="http://schemas.microsoft.com/office/drawing/2015/10/21/chartex" xmlns:cx3="http://schemas.microsoft.com/office/drawing/2016/5/9/chartex" xmlns:cx4="http://schemas.microsoft.com/office/drawing/2016/5/10/chartex" xmlns:cx5="http://schemas.microsoft.com/office/drawing/2016/5/11/chartex" xmlns:cx6="http://schemas.microsoft.com/office/drawing/2016/5/12/chartex" xmlns:cx7="http://schemas.microsoft.com/office/drawing/2016/5/13/chartex" xmlns:cx8="http://schemas.microsoft.com/office/drawing/2016/5/14/chartex" xmlns:mc="http://schemas.openxmlformats.org/markup-compatibility/2006" xmlns:aink="http://schemas.microsoft.com/office/drawing/2016/ink" xmlns:am3d="http://schemas.microsoft.com/office/drawing/2017/model3d" xmlns:o="urn:schemas-microsoft-com:office:office" xmlns:r="http://schemas.openxmlformats.org/officeDocument/2006/relationships" xmlns:m="http://schemas.openxmlformats.org/officeDocument/2006/math" xmlns:v="urn:schemas-microsoft-com:vml" xmlns:wp14="http://schemas.microsoft.com/office/word/2010/wordprocessingDrawing" xmlns:wp="http://schemas.openxmlformats.org/drawingml/2006/wordprocessingDrawing" xmlns:w10="urn:schemas-microsoft-com:office:word" xmlns:w="http://schemas.openxmlformats.org/wordprocessingml/2006/main" xmlns:w14="http://schemas.microsoft.com/office/word/2010/wordml" xmlns:w15="http://schemas.microsoft.com/office/word/2012/wordml" xmlns:w16cid="http://schemas.microsoft.com/office/word/2016/wordml/cid" xmlns:w16se="http://schemas.microsoft.com/office/word/2015/wordml/symex" xmlns:wpg="http://schemas.microsoft.com/office/word/2010/wordprocessingGroup" xmlns:wpi="http://schemas.microsoft.com/office/word/2010/wordprocessingInk" xmlns:wne="http://schemas.microsoft.com/office/word/2006/wordml" xmlns:wps="http://schemas.microsoft.com/office/word/2010/wordprocessingShape" mc:Ignorable="w14 w15 w16se w16cid wp14">
+  <w16cid:commentId w16cid:paraId="31093DE4" w16cid:durableId="20A9BD48"/>
   <w16cid:commentId w16cid:paraId="037146A7" w16cid:durableId="20A68D04"/>
   <w16cid:commentId w16cid:paraId="48C987ED" w16cid:durableId="20A68F0C"/>
   <w16cid:commentId w16cid:paraId="47B97FE0" w16cid:durableId="20A69022"/>
-  <w16cid:commentId w16cid:paraId="493F269F" w16cid:durableId="20A6909C"/>
-  <w16cid:commentId w16cid:paraId="24041D4A" w16cid:durableId="20A690DA"/>
+  <w16cid:commentId w16cid:paraId="6774E22B" w16cid:durableId="20A9BC41"/>
   <w16cid:commentId w16cid:paraId="67AC753A" w16cid:durableId="20A68D99"/>
 </w16cid:commentsIds>
 </file>
@@ -12516,7 +12701,7 @@
 </file>
 
 <file path=customXml/itemProps1.xml><?xml version="1.0" encoding="utf-8"?>
-<ds:datastoreItem xmlns:ds="http://schemas.openxmlformats.org/officeDocument/2006/customXml" ds:itemID="{88EA441A-07C3-264D-AB1C-76366AEB7952}">
+<ds:datastoreItem xmlns:ds="http://schemas.openxmlformats.org/officeDocument/2006/customXml" ds:itemID="{FDD5F5B5-5D5C-144C-9F27-07F88CC1EFAD}">
   <ds:schemaRefs>
     <ds:schemaRef ds:uri="http://schemas.openxmlformats.org/officeDocument/2006/bibliography"/>
   </ds:schemaRefs>

</xml_diff>

<commit_message>
Objava HTML za PNZ 2019, št. 1
</commit_message>
<xml_diff>
--- a/2019_1/318-Pretnar/318-Article Text-2163-1-11-20190530-AP.docx
+++ b/2019_1/318-Pretnar/318-Article Text-2163-1-11-20190530-AP.docx
@@ -13,25 +13,14 @@
           <w:lang w:val="en-GB"/>
         </w:rPr>
       </w:pPr>
-      <w:proofErr w:type="spellStart"/>
-      <w:r>
-        <w:rPr>
-          <w:rFonts w:ascii="Times New Roman" w:hAnsi="Times New Roman" w:cs="Times New Roman"/>
-          <w:sz w:val="20"/>
-          <w:szCs w:val="20"/>
-          <w:lang w:val="en-GB"/>
-        </w:rPr>
-        <w:t>Cobiss</w:t>
-      </w:r>
-      <w:proofErr w:type="spellEnd"/>
-      <w:r>
-        <w:rPr>
-          <w:rFonts w:ascii="Times New Roman" w:hAnsi="Times New Roman" w:cs="Times New Roman"/>
-          <w:sz w:val="20"/>
-          <w:szCs w:val="20"/>
-          <w:lang w:val="en-GB"/>
-        </w:rPr>
-        <w:t xml:space="preserve"> type</w:t>
+      <w:r>
+        <w:rPr>
+          <w:rFonts w:ascii="Times New Roman" w:hAnsi="Times New Roman" w:cs="Times New Roman"/>
+          <w:sz w:val="20"/>
+          <w:szCs w:val="20"/>
+          <w:lang w:val="en-GB"/>
+        </w:rPr>
+        <w:t>Cobiss type</w:t>
       </w:r>
       <w:r>
         <w:rPr>
@@ -99,25 +88,14 @@
           <w:lang w:val="en-GB"/>
         </w:rPr>
       </w:pPr>
-      <w:proofErr w:type="spellStart"/>
-      <w:r>
-        <w:rPr>
-          <w:rFonts w:ascii="Times New Roman" w:hAnsi="Times New Roman" w:cs="Times New Roman"/>
-          <w:sz w:val="20"/>
-          <w:szCs w:val="20"/>
-          <w:lang w:val="en-GB"/>
-        </w:rPr>
-        <w:t>Prejeto</w:t>
-      </w:r>
-      <w:proofErr w:type="spellEnd"/>
-      <w:r>
-        <w:rPr>
-          <w:rFonts w:ascii="Times New Roman" w:hAnsi="Times New Roman" w:cs="Times New Roman"/>
-          <w:sz w:val="20"/>
-          <w:szCs w:val="20"/>
-          <w:lang w:val="en-GB"/>
-        </w:rPr>
-        <w:t xml:space="preserve"> [</w:t>
+      <w:r>
+        <w:rPr>
+          <w:rFonts w:ascii="Times New Roman" w:hAnsi="Times New Roman" w:cs="Times New Roman"/>
+          <w:sz w:val="20"/>
+          <w:szCs w:val="20"/>
+          <w:lang w:val="en-GB"/>
+        </w:rPr>
+        <w:t>Prejeto [</w:t>
       </w:r>
       <w:r>
         <w:rPr>
@@ -290,31 +268,13 @@
         </w:rPr>
       </w:pPr>
       <w:commentRangeStart w:id="0"/>
-      <w:proofErr w:type="spellStart"/>
-      <w:r>
-        <w:rPr>
-          <w:rFonts w:ascii="Times New Roman" w:hAnsi="Times New Roman" w:cs="Times New Roman"/>
-          <w:lang w:val="en-GB"/>
-        </w:rPr>
-        <w:t>Ajda</w:t>
-      </w:r>
-      <w:proofErr w:type="spellEnd"/>
-      <w:r>
-        <w:rPr>
-          <w:rFonts w:ascii="Times New Roman" w:hAnsi="Times New Roman" w:cs="Times New Roman"/>
-          <w:lang w:val="en-GB"/>
-        </w:rPr>
-        <w:t xml:space="preserve"> </w:t>
-      </w:r>
-      <w:proofErr w:type="spellStart"/>
-      <w:r>
-        <w:rPr>
-          <w:rFonts w:ascii="Times New Roman" w:hAnsi="Times New Roman" w:cs="Times New Roman"/>
-          <w:lang w:val="en-GB"/>
-        </w:rPr>
-        <w:t>Pretnar</w:t>
-      </w:r>
-      <w:proofErr w:type="spellEnd"/>
+      <w:r>
+        <w:rPr>
+          <w:rFonts w:ascii="Times New Roman" w:hAnsi="Times New Roman" w:cs="Times New Roman"/>
+          <w:lang w:val="en-GB"/>
+        </w:rPr>
+        <w:t>Ajda Pretnar</w:t>
+      </w:r>
       <w:r>
         <w:rPr>
           <w:rStyle w:val="FootnoteReference"/>
@@ -1234,39 +1194,7 @@
           <w:rFonts w:ascii="Times New Roman" w:hAnsi="Times New Roman" w:cs="Times New Roman"/>
           <w:lang w:val="en-GB"/>
         </w:rPr>
-        <w:t xml:space="preserve">long-term fieldwork as a methodological cornerstone of the discipline. With an increasing availability of data coming from social networks and wearable devices among other sources (Miller et al. 2016; </w:t>
-      </w:r>
-      <w:proofErr w:type="spellStart"/>
-      <w:r>
-        <w:rPr>
-          <w:rFonts w:ascii="Times New Roman" w:hAnsi="Times New Roman" w:cs="Times New Roman"/>
-          <w:lang w:val="en-GB"/>
-        </w:rPr>
-        <w:t>Gershenfeld</w:t>
-      </w:r>
-      <w:proofErr w:type="spellEnd"/>
-      <w:r>
-        <w:rPr>
-          <w:rFonts w:ascii="Times New Roman" w:hAnsi="Times New Roman" w:cs="Times New Roman"/>
-          <w:lang w:val="en-GB"/>
-        </w:rPr>
-        <w:t xml:space="preserve"> and </w:t>
-      </w:r>
-      <w:proofErr w:type="spellStart"/>
-      <w:r>
-        <w:rPr>
-          <w:rFonts w:ascii="Times New Roman" w:hAnsi="Times New Roman" w:cs="Times New Roman"/>
-          <w:lang w:val="en-GB"/>
-        </w:rPr>
-        <w:t>Vasseur</w:t>
-      </w:r>
-      <w:proofErr w:type="spellEnd"/>
-      <w:r>
-        <w:rPr>
-          <w:rFonts w:ascii="Times New Roman" w:hAnsi="Times New Roman" w:cs="Times New Roman"/>
-          <w:lang w:val="en-GB"/>
-        </w:rPr>
-        <w:t xml:space="preserve"> 2014), anthropologists can easier than ever dive into data analysis and study humans and their societies, subcultures and cultures quantitatively as well as qualitatively.</w:t>
+        <w:t>long-term fieldwork as a methodological cornerstone of the discipline. With an increasing availability of data coming from social networks and wearable devices among other sources (Miller et al. 2016; Gershenfeld and Vasseur 2014), anthropologists can easier than ever dive into data analysis and study humans and their societies, subcultures and cultures quantitatively as well as qualitatively.</w:t>
       </w:r>
     </w:p>
     <w:p>
@@ -1305,23 +1233,7 @@
           <w:rFonts w:ascii="Times New Roman" w:hAnsi="Times New Roman" w:cs="Times New Roman"/>
           <w:lang w:val="en-GB"/>
         </w:rPr>
-        <w:t>, mostly because the suggested approach is multidisciplinary and by analogy similar to the shifts between distant and close reading (</w:t>
-      </w:r>
-      <w:proofErr w:type="spellStart"/>
-      <w:r>
-        <w:rPr>
-          <w:rFonts w:ascii="Times New Roman" w:hAnsi="Times New Roman" w:cs="Times New Roman"/>
-          <w:lang w:val="en-GB"/>
-        </w:rPr>
-        <w:t>Jänicke</w:t>
-      </w:r>
-      <w:proofErr w:type="spellEnd"/>
-      <w:r>
-        <w:rPr>
-          <w:rFonts w:ascii="Times New Roman" w:hAnsi="Times New Roman" w:cs="Times New Roman"/>
-          <w:lang w:val="en-GB"/>
-        </w:rPr>
-        <w:t xml:space="preserve"> et al. 2015) in literary studies. Just like distant reading can offer an abstract (over)view of the corpus, quantitative analyses can give a researcher a broad understanding of the population she is investigating. And just like distant reading needs close reading to understand the style, themes, and subtle meanings of a literary work, so does data analysis need an ethnographic approach to contextualize the information and extract subtle meanings of individual human experience.</w:t>
+        <w:t>, mostly because the suggested approach is multidisciplinary and by analogy similar to the shifts between distant and close reading (Jänicke et al. 2015) in literary studies. Just like distant reading can offer an abstract (over)view of the corpus, quantitative analyses can give a researcher a broad understanding of the population she is investigating. And just like distant reading needs close reading to understand the style, themes, and subtle meanings of a literary work, so does data analysis need an ethnographic approach to contextualize the information and extract subtle meanings of individual human experience.</w:t>
       </w:r>
     </w:p>
     <w:p>
@@ -1382,39 +1294,7 @@
           <w:rFonts w:ascii="Times New Roman" w:hAnsi="Times New Roman" w:cs="Times New Roman"/>
           <w:lang w:val="en-GB"/>
         </w:rPr>
-        <w:t xml:space="preserve">mixed methods (Creswell and Clark 2007; </w:t>
-      </w:r>
-      <w:proofErr w:type="spellStart"/>
-      <w:r>
-        <w:rPr>
-          <w:rFonts w:ascii="Times New Roman" w:hAnsi="Times New Roman" w:cs="Times New Roman"/>
-          <w:lang w:val="en-GB"/>
-        </w:rPr>
-        <w:t>Teddlie</w:t>
-      </w:r>
-      <w:proofErr w:type="spellEnd"/>
-      <w:r>
-        <w:rPr>
-          <w:rFonts w:ascii="Times New Roman" w:hAnsi="Times New Roman" w:cs="Times New Roman"/>
-          <w:lang w:val="en-GB"/>
-        </w:rPr>
-        <w:t xml:space="preserve"> and </w:t>
-      </w:r>
-      <w:proofErr w:type="spellStart"/>
-      <w:r>
-        <w:rPr>
-          <w:rFonts w:ascii="Times New Roman" w:hAnsi="Times New Roman" w:cs="Times New Roman"/>
-          <w:lang w:val="en-GB"/>
-        </w:rPr>
-        <w:t>Tashakkori</w:t>
-      </w:r>
-      <w:proofErr w:type="spellEnd"/>
-      <w:r>
-        <w:rPr>
-          <w:rFonts w:ascii="Times New Roman" w:hAnsi="Times New Roman" w:cs="Times New Roman"/>
-          <w:lang w:val="en-GB"/>
-        </w:rPr>
-        <w:t xml:space="preserve"> 2009) as an integrative research that merges data collection, methods of research and philosophical issues from both quantitative and qualitative research paradigms into a singular framework (Johnson et al. 2007). We also stress the need for a circular research design, where we traverse between methods to continually verify and enhance knowledge. Circularity gives research flexibility and enables shifting perspectives in response to new information.</w:t>
+        <w:t>mixed methods (Creswell and Clark 2007; Teddlie and Tashakkori 2009) as an integrative research that merges data collection, methods of research and philosophical issues from both quantitative and qualitative research paradigms into a singular framework (Johnson et al. 2007). We also stress the need for a circular research design, where we traverse between methods to continually verify and enhance knowledge. Circularity gives research flexibility and enables shifting perspectives in response to new information.</w:t>
       </w:r>
     </w:p>
     <w:p>
@@ -1710,37 +1590,12 @@
         </w:rPr>
         <w:t xml:space="preserve"> is fairly new and lacks sufficient practical application. Concurrently, few anthropologists and even social scientists and humanists in general are included in the development of AI solutions and data analysis, even when the data is strictly coming from a social domain (</w:t>
       </w:r>
-      <w:proofErr w:type="spellStart"/>
-      <w:r>
-        <w:rPr>
-          <w:rFonts w:ascii="Times New Roman" w:hAnsi="Times New Roman" w:cs="Times New Roman"/>
-          <w:lang w:val="en-GB"/>
-        </w:rPr>
-        <w:t>Skeem</w:t>
-      </w:r>
-      <w:proofErr w:type="spellEnd"/>
-      <w:r>
-        <w:rPr>
-          <w:rFonts w:ascii="Times New Roman" w:hAnsi="Times New Roman" w:cs="Times New Roman"/>
-          <w:lang w:val="en-GB"/>
-        </w:rPr>
-        <w:t xml:space="preserve"> and </w:t>
-      </w:r>
-      <w:proofErr w:type="spellStart"/>
-      <w:r>
-        <w:rPr>
-          <w:rFonts w:ascii="Times New Roman" w:hAnsi="Times New Roman" w:cs="Times New Roman"/>
-          <w:lang w:val="en-GB"/>
-        </w:rPr>
-        <w:t>Lowenkamp</w:t>
-      </w:r>
-      <w:proofErr w:type="spellEnd"/>
-      <w:r>
-        <w:rPr>
-          <w:rFonts w:ascii="Times New Roman" w:hAnsi="Times New Roman" w:cs="Times New Roman"/>
-          <w:lang w:val="en-GB"/>
-        </w:rPr>
-        <w:t xml:space="preserve"> 2016</w:t>
+      <w:r>
+        <w:rPr>
+          <w:rFonts w:ascii="Times New Roman" w:hAnsi="Times New Roman" w:cs="Times New Roman"/>
+          <w:lang w:val="en-GB"/>
+        </w:rPr>
+        <w:t>Skeem and Lowenkamp 2016</w:t>
       </w:r>
       <w:r>
         <w:rPr>
@@ -1799,37 +1654,12 @@
         </w:rPr>
         <w:t xml:space="preserve">see also </w:t>
       </w:r>
-      <w:proofErr w:type="spellStart"/>
-      <w:r>
-        <w:rPr>
-          <w:rFonts w:ascii="Times New Roman" w:hAnsi="Times New Roman" w:cs="Times New Roman"/>
-          <w:lang w:val="en-GB"/>
-        </w:rPr>
-        <w:t>Pretnar</w:t>
-      </w:r>
-      <w:proofErr w:type="spellEnd"/>
-      <w:r>
-        <w:rPr>
-          <w:rFonts w:ascii="Times New Roman" w:hAnsi="Times New Roman" w:cs="Times New Roman"/>
-          <w:lang w:val="en-GB"/>
-        </w:rPr>
-        <w:t xml:space="preserve"> and </w:t>
-      </w:r>
-      <w:proofErr w:type="spellStart"/>
-      <w:r>
-        <w:rPr>
-          <w:rFonts w:ascii="Times New Roman" w:hAnsi="Times New Roman" w:cs="Times New Roman"/>
-          <w:lang w:val="en-GB"/>
-        </w:rPr>
-        <w:t>Robnik-Šikonja</w:t>
-      </w:r>
-      <w:proofErr w:type="spellEnd"/>
-      <w:r>
-        <w:rPr>
-          <w:rFonts w:ascii="Times New Roman" w:hAnsi="Times New Roman" w:cs="Times New Roman"/>
-          <w:lang w:val="en-GB"/>
-        </w:rPr>
-        <w:t xml:space="preserve"> 2019). Moreover, the plot twist in anthropology comes from the fact that anthropologists do not act as domain experts explaining the data, but as channels and interpreters for the people to explain the data they produced themselves. In anthropology, authority does not come from the researcher, but from the researched – the group of people that are the source of data and information.</w:t>
+      <w:r>
+        <w:rPr>
+          <w:rFonts w:ascii="Times New Roman" w:hAnsi="Times New Roman" w:cs="Times New Roman"/>
+          <w:lang w:val="en-GB"/>
+        </w:rPr>
+        <w:t>Pretnar and Robnik-Šikonja 2019). Moreover, the plot twist in anthropology comes from the fact that anthropologists do not act as domain experts explaining the data, but as channels and interpreters for the people to explain the data they produced themselves. In anthropology, authority does not come from the researcher, but from the researched – the group of people that are the source of data and information.</w:t>
       </w:r>
     </w:p>
     <w:p>
@@ -1934,55 +1764,7 @@
           <w:rFonts w:ascii="Times New Roman" w:hAnsi="Times New Roman" w:cs="Times New Roman"/>
           <w:lang w:val="en-GB"/>
         </w:rPr>
-        <w:t xml:space="preserve"> be more concerned with digital as an object of analysis rather than as a tool (</w:t>
-      </w:r>
-      <w:proofErr w:type="spellStart"/>
-      <w:r>
-        <w:rPr>
-          <w:rFonts w:ascii="Times New Roman" w:hAnsi="Times New Roman" w:cs="Times New Roman"/>
-          <w:lang w:val="en-GB"/>
-        </w:rPr>
-        <w:t>Svensson</w:t>
-      </w:r>
-      <w:proofErr w:type="spellEnd"/>
-      <w:r>
-        <w:rPr>
-          <w:rFonts w:ascii="Times New Roman" w:hAnsi="Times New Roman" w:cs="Times New Roman"/>
-          <w:lang w:val="en-GB"/>
-        </w:rPr>
-        <w:t xml:space="preserve"> 2010). However, there have been several attempts to include computational methods and quantitative analyses into anthropological research. Already in the 1960s, anthropologists looked at using computers for the organisation of anthropological data and field notes (</w:t>
-      </w:r>
-      <w:proofErr w:type="spellStart"/>
-      <w:r>
-        <w:rPr>
-          <w:rFonts w:ascii="Times New Roman" w:hAnsi="Times New Roman" w:cs="Times New Roman"/>
-          <w:lang w:val="en-GB"/>
-        </w:rPr>
-        <w:t>Kuzara</w:t>
-      </w:r>
-      <w:proofErr w:type="spellEnd"/>
-      <w:r>
-        <w:rPr>
-          <w:rFonts w:ascii="Times New Roman" w:hAnsi="Times New Roman" w:cs="Times New Roman"/>
-          <w:lang w:val="en-GB"/>
-        </w:rPr>
-        <w:t xml:space="preserve"> et al. 1966; </w:t>
-      </w:r>
-      <w:proofErr w:type="spellStart"/>
-      <w:r>
-        <w:rPr>
-          <w:rFonts w:ascii="Times New Roman" w:hAnsi="Times New Roman" w:cs="Times New Roman"/>
-          <w:lang w:val="en-GB"/>
-        </w:rPr>
-        <w:t>Podolefsky</w:t>
-      </w:r>
-      <w:proofErr w:type="spellEnd"/>
-      <w:r>
-        <w:rPr>
-          <w:rFonts w:ascii="Times New Roman" w:hAnsi="Times New Roman" w:cs="Times New Roman"/>
-          <w:lang w:val="en-GB"/>
-        </w:rPr>
-        <w:t xml:space="preserve"> and McCarty 1983)</w:t>
+        <w:t xml:space="preserve"> be more concerned with digital as an object of analysis rather than as a tool (Svensson 2010). However, there have been several attempts to include computational methods and quantitative analyses into anthropological research. Already in the 1960s, anthropologists looked at using computers for the organisation of anthropological data and field notes (Kuzara et al. 1966; Podolefsky and McCarty 1983)</w:t>
       </w:r>
       <w:r>
         <w:rPr>
@@ -2003,23 +1785,7 @@
           <w:rFonts w:ascii="Times New Roman" w:hAnsi="Times New Roman" w:cs="Times New Roman"/>
           <w:lang w:val="en-GB"/>
         </w:rPr>
-        <w:t>. Progress in text analysis, coding facts, and comparative studies in linguistics (</w:t>
-      </w:r>
-      <w:proofErr w:type="spellStart"/>
-      <w:r>
-        <w:rPr>
-          <w:rFonts w:ascii="Times New Roman" w:hAnsi="Times New Roman" w:cs="Times New Roman"/>
-          <w:lang w:val="en-GB"/>
-        </w:rPr>
-        <w:t>Dobbert</w:t>
-      </w:r>
-      <w:proofErr w:type="spellEnd"/>
-      <w:r>
-        <w:rPr>
-          <w:rFonts w:ascii="Times New Roman" w:hAnsi="Times New Roman" w:cs="Times New Roman"/>
-          <w:lang w:val="en-GB"/>
-        </w:rPr>
-        <w:t xml:space="preserve"> et al. 1984; White and Truex 1988) followed suit.</w:t>
+        <w:t>. Progress in text analysis, coding facts, and comparative studies in linguistics (Dobbert et al. 1984; White and Truex 1988) followed suit.</w:t>
       </w:r>
     </w:p>
     <w:p>
@@ -2059,21 +1825,12 @@
         </w:rPr>
         <w:t xml:space="preserve"> computational breakthrough in the discipline. Digital anthropology turned disciplinary attention to the analysis of online worlds, virtual identities, and human relationships with technology. For example, Bell (2006) gave a cultural interpretation of the use of ICTs in South and Southeast Asia, </w:t>
       </w:r>
-      <w:proofErr w:type="spellStart"/>
-      <w:r>
-        <w:rPr>
-          <w:rFonts w:ascii="Times New Roman" w:hAnsi="Times New Roman" w:cs="Times New Roman"/>
-          <w:lang w:val="en-GB"/>
-        </w:rPr>
-        <w:t>Boellstorff</w:t>
-      </w:r>
-      <w:proofErr w:type="spellEnd"/>
-      <w:r>
-        <w:rPr>
-          <w:rFonts w:ascii="Times New Roman" w:hAnsi="Times New Roman" w:cs="Times New Roman"/>
-          <w:lang w:val="en-GB"/>
-        </w:rPr>
-        <w:t xml:space="preserve"> (</w:t>
+      <w:r>
+        <w:rPr>
+          <w:rFonts w:ascii="Times New Roman" w:hAnsi="Times New Roman" w:cs="Times New Roman"/>
+          <w:lang w:val="en-GB"/>
+        </w:rPr>
+        <w:t>Boellstorff (</w:t>
       </w:r>
       <w:commentRangeStart w:id="3"/>
       <w:r>
@@ -2097,21 +1854,12 @@
         </w:rPr>
         <w:t xml:space="preserve">) investigated online worlds in the Second Life, </w:t>
       </w:r>
-      <w:proofErr w:type="spellStart"/>
-      <w:r>
-        <w:rPr>
-          <w:rFonts w:ascii="Times New Roman" w:hAnsi="Times New Roman" w:cs="Times New Roman"/>
-          <w:lang w:val="en-GB"/>
-        </w:rPr>
-        <w:t>Nardi</w:t>
-      </w:r>
-      <w:proofErr w:type="spellEnd"/>
-      <w:r>
-        <w:rPr>
-          <w:rFonts w:ascii="Times New Roman" w:hAnsi="Times New Roman" w:cs="Times New Roman"/>
-          <w:lang w:val="en-GB"/>
-        </w:rPr>
-        <w:t xml:space="preserve"> (2010) explored gaming behaviour of the World of Warcraft, and Bonilla and Rosa (2015) described how to use hashtags for ethnographic research. Moreover, a discussion has been opened on what does ‘big data’ mean for social sciences and how </w:t>
+      <w:r>
+        <w:rPr>
+          <w:rFonts w:ascii="Times New Roman" w:hAnsi="Times New Roman" w:cs="Times New Roman"/>
+          <w:lang w:val="en-GB"/>
+        </w:rPr>
+        <w:t xml:space="preserve">Nardi (2010) explored gaming behaviour of the World of Warcraft, and Bonilla and Rosa (2015) described how to use hashtags for ethnographic research. Moreover, a discussion has been opened on what does ‘big data’ mean for social sciences and how </w:t>
       </w:r>
       <w:r>
         <w:rPr>
@@ -2121,7 +1869,6 @@
         <w:lastRenderedPageBreak/>
         <w:t>to ethically address its retrieval and analysis (</w:t>
       </w:r>
-      <w:proofErr w:type="spellStart"/>
       <w:r>
         <w:rPr>
           <w:rFonts w:ascii="Times New Roman" w:hAnsi="Times New Roman" w:cs="Times New Roman"/>
@@ -2134,40 +1881,7 @@
           <w:rFonts w:ascii="Times New Roman" w:hAnsi="Times New Roman" w:cs="Times New Roman"/>
           <w:lang w:val="en-GB"/>
         </w:rPr>
-        <w:t>oyd</w:t>
-      </w:r>
-      <w:proofErr w:type="spellEnd"/>
-      <w:r>
-        <w:rPr>
-          <w:rFonts w:ascii="Times New Roman" w:hAnsi="Times New Roman" w:cs="Times New Roman"/>
-          <w:lang w:val="en-GB"/>
-        </w:rPr>
-        <w:t xml:space="preserve"> and Crawford 2012; </w:t>
-      </w:r>
-      <w:proofErr w:type="spellStart"/>
-      <w:r>
-        <w:rPr>
-          <w:rFonts w:ascii="Times New Roman" w:hAnsi="Times New Roman" w:cs="Times New Roman"/>
-          <w:lang w:val="en-GB"/>
-        </w:rPr>
-        <w:t>Mittelstadt</w:t>
-      </w:r>
-      <w:proofErr w:type="spellEnd"/>
-      <w:r>
-        <w:rPr>
-          <w:rFonts w:ascii="Times New Roman" w:hAnsi="Times New Roman" w:cs="Times New Roman"/>
-          <w:lang w:val="en-GB"/>
-        </w:rPr>
-        <w:t xml:space="preserve"> e</w:t>
-      </w:r>
-      <w:bookmarkStart w:id="4" w:name="_GoBack"/>
-      <w:bookmarkEnd w:id="4"/>
-      <w:r>
-        <w:rPr>
-          <w:rFonts w:ascii="Times New Roman" w:hAnsi="Times New Roman" w:cs="Times New Roman"/>
-          <w:lang w:val="en-GB"/>
-        </w:rPr>
-        <w:t>t al. 2016).</w:t>
+        <w:t>oyd and Crawford 2012; Mittelstadt et al. 2016).</w:t>
       </w:r>
     </w:p>
     <w:p>
@@ -2268,23 +1982,7 @@
           <w:rFonts w:ascii="Times New Roman" w:hAnsi="Times New Roman" w:cs="Times New Roman"/>
           <w:lang w:val="en-GB"/>
         </w:rPr>
-        <w:t>For an anthropologist, statistical and computational analysis is not the first thing that comes to mind when developing research design and methodology. Anthropologists are trained to observe phenomena in the field, talk to people, spend time with them, participate in daily activities, and immerse themselves in research topics (</w:t>
-      </w:r>
-      <w:proofErr w:type="spellStart"/>
-      <w:r>
-        <w:rPr>
-          <w:rFonts w:ascii="Times New Roman" w:hAnsi="Times New Roman" w:cs="Times New Roman"/>
-          <w:lang w:val="en-GB"/>
-        </w:rPr>
-        <w:t>Kawulich</w:t>
-      </w:r>
-      <w:proofErr w:type="spellEnd"/>
-      <w:r>
-        <w:rPr>
-          <w:rFonts w:ascii="Times New Roman" w:hAnsi="Times New Roman" w:cs="Times New Roman"/>
-          <w:lang w:val="en-GB"/>
-        </w:rPr>
-        <w:t xml:space="preserve"> 2005; Marcus 2007). This type of information gives us detailed stories of human lives, uncovers meanings behind rituals, habits, languages, and relationships, and provides a coherent explanation of the researched phenomena. So why would anthropologists even have to include data analysis in their studies? Why and when is such an approach relevant?</w:t>
+        <w:t>For an anthropologist, statistical and computational analysis is not the first thing that comes to mind when developing research design and methodology. Anthropologists are trained to observe phenomena in the field, talk to people, spend time with them, participate in daily activities, and immerse themselves in research topics (Kawulich 2005; Marcus 2007). This type of information gives us detailed stories of human lives, uncovers meanings behind rituals, habits, languages, and relationships, and provides a coherent explanation of the researched phenomena. So why would anthropologists even have to include data analysis in their studies? Why and when is such an approach relevant?</w:t>
       </w:r>
     </w:p>
     <w:p>
@@ -2525,23 +2223,7 @@
           <w:rFonts w:ascii="Times New Roman" w:hAnsi="Times New Roman" w:cs="Times New Roman"/>
           <w:lang w:val="en-GB"/>
         </w:rPr>
-        <w:t xml:space="preserve"> of algorithms, and ethics of practices (</w:t>
-      </w:r>
-      <w:proofErr w:type="spellStart"/>
-      <w:r>
-        <w:rPr>
-          <w:rFonts w:ascii="Times New Roman" w:hAnsi="Times New Roman" w:cs="Times New Roman"/>
-          <w:lang w:val="en-GB"/>
-        </w:rPr>
-        <w:t>Floridi</w:t>
-      </w:r>
-      <w:proofErr w:type="spellEnd"/>
-      <w:r>
-        <w:rPr>
-          <w:rFonts w:ascii="Times New Roman" w:hAnsi="Times New Roman" w:cs="Times New Roman"/>
-          <w:lang w:val="en-GB"/>
-        </w:rPr>
-        <w:t xml:space="preserve"> and Taddeo</w:t>
+        <w:t xml:space="preserve"> of algorithms, and ethics of practices (Floridi and Taddeo</w:t>
       </w:r>
       <w:r>
         <w:rPr>
@@ -2796,23 +2478,7 @@
           <w:rFonts w:ascii="Times New Roman" w:hAnsi="Times New Roman" w:cs="Times New Roman"/>
           <w:lang w:val="en-GB"/>
         </w:rPr>
-        <w:t xml:space="preserve"> we propose a distinction between surveillance and monitoring. Surveillance implies guiding actions of </w:t>
-      </w:r>
-      <w:proofErr w:type="spellStart"/>
-      <w:r>
-        <w:rPr>
-          <w:rFonts w:ascii="Times New Roman" w:hAnsi="Times New Roman" w:cs="Times New Roman"/>
-          <w:lang w:val="en-GB"/>
-        </w:rPr>
-        <w:t>surveilled</w:t>
-      </w:r>
-      <w:proofErr w:type="spellEnd"/>
-      <w:r>
-        <w:rPr>
-          <w:rFonts w:ascii="Times New Roman" w:hAnsi="Times New Roman" w:cs="Times New Roman"/>
-          <w:lang w:val="en-GB"/>
-        </w:rPr>
-        <w:t xml:space="preserve"> subjects, while monitoring proposes a more passive stance of observing behaviour</w:t>
+        <w:t xml:space="preserve"> we propose a distinction between surveillance and monitoring. Surveillance implies guiding actions of surveilled subjects, while monitoring proposes a more passive stance of observing behaviour</w:t>
       </w:r>
       <w:r>
         <w:rPr>
@@ -3201,18 +2867,8 @@
           <w:b/>
           <w:lang w:val="en-GB"/>
         </w:rPr>
-        <w:t xml:space="preserve">Data </w:t>
-      </w:r>
-      <w:proofErr w:type="spellStart"/>
-      <w:r>
-        <w:rPr>
-          <w:rFonts w:ascii="Times New Roman" w:hAnsi="Times New Roman" w:cs="Times New Roman"/>
-          <w:b/>
-          <w:lang w:val="en-GB"/>
-        </w:rPr>
-        <w:t>Preprocessing</w:t>
-      </w:r>
-      <w:proofErr w:type="spellEnd"/>
+        <w:t>Data Preprocessing</w:t>
+      </w:r>
     </w:p>
     <w:p>
       <w:pPr>
@@ -3516,23 +3172,7 @@
           <w:rFonts w:ascii="Times New Roman" w:hAnsi="Times New Roman" w:cs="Times New Roman"/>
           <w:lang w:val="en-GB"/>
         </w:rPr>
-        <w:t xml:space="preserve">We performed extensive data cleaning and </w:t>
-      </w:r>
-      <w:proofErr w:type="spellStart"/>
-      <w:r>
-        <w:rPr>
-          <w:rFonts w:ascii="Times New Roman" w:hAnsi="Times New Roman" w:cs="Times New Roman"/>
-          <w:lang w:val="en-GB"/>
-        </w:rPr>
-        <w:t>preprocessing</w:t>
-      </w:r>
-      <w:proofErr w:type="spellEnd"/>
-      <w:r>
-        <w:rPr>
-          <w:rFonts w:ascii="Times New Roman" w:hAnsi="Times New Roman" w:cs="Times New Roman"/>
-          <w:lang w:val="en-GB"/>
-        </w:rPr>
-        <w:t xml:space="preserve"> and removed data points with missing values (Table 1). </w:t>
+        <w:t xml:space="preserve">We performed extensive data cleaning and preprocessing and removed data points with missing values (Table 1). </w:t>
       </w:r>
       <w:r>
         <w:rPr>
@@ -4943,23 +4583,7 @@
           <w:rFonts w:ascii="Times New Roman" w:hAnsi="Times New Roman" w:cs="Times New Roman"/>
           <w:lang w:val="en-GB"/>
         </w:rPr>
-        <w:t>Such methods are already, to a certain extent, employed in digital anthropology (</w:t>
-      </w:r>
-      <w:proofErr w:type="spellStart"/>
-      <w:r>
-        <w:rPr>
-          <w:rFonts w:ascii="Times New Roman" w:hAnsi="Times New Roman" w:cs="Times New Roman"/>
-          <w:lang w:val="en-GB"/>
-        </w:rPr>
-        <w:t>Drazin</w:t>
-      </w:r>
-      <w:proofErr w:type="spellEnd"/>
-      <w:r>
-        <w:rPr>
-          <w:rFonts w:ascii="Times New Roman" w:hAnsi="Times New Roman" w:cs="Times New Roman"/>
-          <w:lang w:val="en-GB"/>
-        </w:rPr>
-        <w:t xml:space="preserve"> 2012), but they are gaining more prominence in mainstream anthropology as well (Krieg et al. 2017). By establishing a solid methodological framework for quantitative analyses in relation to qualitative ones, we do not only strengthen the </w:t>
+        <w:t xml:space="preserve">Such methods are already, to a certain extent, employed in digital anthropology (Drazin 2012), but they are gaining more prominence in mainstream anthropology as well (Krieg et al. 2017). By establishing a solid methodological framework for quantitative analyses in relation to qualitative ones, we do not only strengthen the </w:t>
       </w:r>
       <w:r>
         <w:rPr>
@@ -5097,87 +4721,7 @@
           <w:szCs w:val="20"/>
           <w:lang w:val="en-GB"/>
         </w:rPr>
-        <w:t xml:space="preserve">Anderson, Ken, Dawn </w:t>
-      </w:r>
-      <w:proofErr w:type="spellStart"/>
-      <w:r>
-        <w:rPr>
-          <w:rFonts w:ascii="Times New Roman" w:hAnsi="Times New Roman" w:cs="Times New Roman"/>
-          <w:sz w:val="20"/>
-          <w:szCs w:val="20"/>
-          <w:lang w:val="en-GB"/>
-        </w:rPr>
-        <w:t>Nafus</w:t>
-      </w:r>
-      <w:proofErr w:type="spellEnd"/>
-      <w:r>
-        <w:rPr>
-          <w:rFonts w:ascii="Times New Roman" w:hAnsi="Times New Roman" w:cs="Times New Roman"/>
-          <w:sz w:val="20"/>
-          <w:szCs w:val="20"/>
-          <w:lang w:val="en-GB"/>
-        </w:rPr>
-        <w:t xml:space="preserve">, </w:t>
-      </w:r>
-      <w:proofErr w:type="spellStart"/>
-      <w:r>
-        <w:rPr>
-          <w:rFonts w:ascii="Times New Roman" w:hAnsi="Times New Roman" w:cs="Times New Roman"/>
-          <w:sz w:val="20"/>
-          <w:szCs w:val="20"/>
-          <w:lang w:val="en-GB"/>
-        </w:rPr>
-        <w:t>Tye</w:t>
-      </w:r>
-      <w:proofErr w:type="spellEnd"/>
-      <w:r>
-        <w:rPr>
-          <w:rFonts w:ascii="Times New Roman" w:hAnsi="Times New Roman" w:cs="Times New Roman"/>
-          <w:sz w:val="20"/>
-          <w:szCs w:val="20"/>
-          <w:lang w:val="en-GB"/>
-        </w:rPr>
-        <w:t xml:space="preserve"> </w:t>
-      </w:r>
-      <w:proofErr w:type="spellStart"/>
-      <w:r>
-        <w:rPr>
-          <w:rFonts w:ascii="Times New Roman" w:hAnsi="Times New Roman" w:cs="Times New Roman"/>
-          <w:sz w:val="20"/>
-          <w:szCs w:val="20"/>
-          <w:lang w:val="en-GB"/>
-        </w:rPr>
-        <w:t>Rattenbury</w:t>
-      </w:r>
-      <w:proofErr w:type="spellEnd"/>
-      <w:r>
-        <w:rPr>
-          <w:rFonts w:ascii="Times New Roman" w:hAnsi="Times New Roman" w:cs="Times New Roman"/>
-          <w:sz w:val="20"/>
-          <w:szCs w:val="20"/>
-          <w:lang w:val="en-GB"/>
-        </w:rPr>
-        <w:t xml:space="preserve">, and Ryan </w:t>
-      </w:r>
-      <w:proofErr w:type="spellStart"/>
-      <w:r>
-        <w:rPr>
-          <w:rFonts w:ascii="Times New Roman" w:hAnsi="Times New Roman" w:cs="Times New Roman"/>
-          <w:sz w:val="20"/>
-          <w:szCs w:val="20"/>
-          <w:lang w:val="en-GB"/>
-        </w:rPr>
-        <w:t>Aipperspach</w:t>
-      </w:r>
-      <w:proofErr w:type="spellEnd"/>
-      <w:r>
-        <w:rPr>
-          <w:rFonts w:ascii="Times New Roman" w:hAnsi="Times New Roman" w:cs="Times New Roman"/>
-          <w:sz w:val="20"/>
-          <w:szCs w:val="20"/>
-          <w:lang w:val="en-GB"/>
-        </w:rPr>
-        <w:t>. 2009. “Numbers Have Qualities Too: Experiences with Ethno-mining.”</w:t>
+        <w:t>Anderson, Ken, Dawn Nafus, Tye Rattenbury, and Ryan Aipperspach. 2009. “Numbers Have Qualities Too: Experiences with Ethno-mining.”</w:t>
       </w:r>
       <w:r>
         <w:rPr>
@@ -5248,67 +4792,7 @@
           <w:szCs w:val="20"/>
           <w:lang w:val="en-GB"/>
         </w:rPr>
-        <w:t xml:space="preserve">Bell, Genevieve. 2006. “Satu </w:t>
-      </w:r>
-      <w:proofErr w:type="spellStart"/>
-      <w:r>
-        <w:rPr>
-          <w:rFonts w:ascii="Times New Roman" w:hAnsi="Times New Roman" w:cs="Times New Roman"/>
-          <w:sz w:val="20"/>
-          <w:szCs w:val="20"/>
-          <w:lang w:val="en-GB"/>
-        </w:rPr>
-        <w:t>keluarga</w:t>
-      </w:r>
-      <w:proofErr w:type="spellEnd"/>
-      <w:r>
-        <w:rPr>
-          <w:rFonts w:ascii="Times New Roman" w:hAnsi="Times New Roman" w:cs="Times New Roman"/>
-          <w:sz w:val="20"/>
-          <w:szCs w:val="20"/>
-          <w:lang w:val="en-GB"/>
-        </w:rPr>
-        <w:t xml:space="preserve">, </w:t>
-      </w:r>
-      <w:proofErr w:type="spellStart"/>
-      <w:r>
-        <w:rPr>
-          <w:rFonts w:ascii="Times New Roman" w:hAnsi="Times New Roman" w:cs="Times New Roman"/>
-          <w:sz w:val="20"/>
-          <w:szCs w:val="20"/>
-          <w:lang w:val="en-GB"/>
-        </w:rPr>
-        <w:t>satu</w:t>
-      </w:r>
-      <w:proofErr w:type="spellEnd"/>
-      <w:r>
-        <w:rPr>
-          <w:rFonts w:ascii="Times New Roman" w:hAnsi="Times New Roman" w:cs="Times New Roman"/>
-          <w:sz w:val="20"/>
-          <w:szCs w:val="20"/>
-          <w:lang w:val="en-GB"/>
-        </w:rPr>
-        <w:t xml:space="preserve"> </w:t>
-      </w:r>
-      <w:proofErr w:type="spellStart"/>
-      <w:r>
-        <w:rPr>
-          <w:rFonts w:ascii="Times New Roman" w:hAnsi="Times New Roman" w:cs="Times New Roman"/>
-          <w:sz w:val="20"/>
-          <w:szCs w:val="20"/>
-          <w:lang w:val="en-GB"/>
-        </w:rPr>
-        <w:t>komputer</w:t>
-      </w:r>
-      <w:proofErr w:type="spellEnd"/>
-      <w:r>
-        <w:rPr>
-          <w:rFonts w:ascii="Times New Roman" w:hAnsi="Times New Roman" w:cs="Times New Roman"/>
-          <w:sz w:val="20"/>
-          <w:szCs w:val="20"/>
-          <w:lang w:val="en-GB"/>
-        </w:rPr>
-        <w:t xml:space="preserve"> (One Home, One Computer): Cultural Accounts of ICTs in South and Southeast Asia.” </w:t>
+        <w:t xml:space="preserve">Bell, Genevieve. 2006. “Satu keluarga, satu komputer (One Home, One Computer): Cultural Accounts of ICTs in South and Southeast Asia.” </w:t>
       </w:r>
       <w:r>
         <w:rPr>
@@ -5352,27 +4836,7 @@
           <w:szCs w:val="20"/>
           <w:lang w:val="en-GB"/>
         </w:rPr>
-        <w:t xml:space="preserve">Blok, Anders, and Morten Axel Pedersen. 2014. “Complementary Social Science? </w:t>
-      </w:r>
-      <w:proofErr w:type="spellStart"/>
-      <w:r>
-        <w:rPr>
-          <w:rFonts w:ascii="Times New Roman" w:hAnsi="Times New Roman" w:cs="Times New Roman"/>
-          <w:sz w:val="20"/>
-          <w:szCs w:val="20"/>
-          <w:lang w:val="en-GB"/>
-        </w:rPr>
-        <w:t>Quali</w:t>
-      </w:r>
-      <w:proofErr w:type="spellEnd"/>
-      <w:r>
-        <w:rPr>
-          <w:rFonts w:ascii="Times New Roman" w:hAnsi="Times New Roman" w:cs="Times New Roman"/>
-          <w:sz w:val="20"/>
-          <w:szCs w:val="20"/>
-          <w:lang w:val="en-GB"/>
-        </w:rPr>
-        <w:t xml:space="preserve">-quantitative experiments in a Big Data World.” </w:t>
+        <w:t xml:space="preserve">Blok, Anders, and Morten Axel Pedersen. 2014. “Complementary Social Science? Quali-quantitative experiments in a Big Data World.” </w:t>
       </w:r>
       <w:r>
         <w:rPr>
@@ -5463,25 +4927,14 @@
           <w:lang w:val="en-GB"/>
         </w:rPr>
       </w:pPr>
-      <w:proofErr w:type="spellStart"/>
-      <w:r>
-        <w:rPr>
-          <w:rFonts w:ascii="Times New Roman" w:hAnsi="Times New Roman" w:cs="Times New Roman"/>
-          <w:sz w:val="20"/>
-          <w:szCs w:val="20"/>
-          <w:lang w:val="en-GB"/>
-        </w:rPr>
-        <w:t>Boellstorff</w:t>
-      </w:r>
-      <w:proofErr w:type="spellEnd"/>
-      <w:r>
-        <w:rPr>
-          <w:rFonts w:ascii="Times New Roman" w:hAnsi="Times New Roman" w:cs="Times New Roman"/>
-          <w:sz w:val="20"/>
-          <w:szCs w:val="20"/>
-          <w:lang w:val="en-GB"/>
-        </w:rPr>
-        <w:t xml:space="preserve">, Tom. 2015. </w:t>
+      <w:r>
+        <w:rPr>
+          <w:rFonts w:ascii="Times New Roman" w:hAnsi="Times New Roman" w:cs="Times New Roman"/>
+          <w:sz w:val="20"/>
+          <w:szCs w:val="20"/>
+          <w:lang w:val="en-GB"/>
+        </w:rPr>
+        <w:t xml:space="preserve">Boellstorff, Tom. 2015. </w:t>
       </w:r>
       <w:r>
         <w:rPr>
@@ -5543,27 +4996,7 @@
           <w:szCs w:val="20"/>
           <w:lang w:val="en-GB"/>
         </w:rPr>
-        <w:t xml:space="preserve">Bonilla, </w:t>
-      </w:r>
-      <w:proofErr w:type="spellStart"/>
-      <w:r>
-        <w:rPr>
-          <w:rFonts w:ascii="Times New Roman" w:hAnsi="Times New Roman" w:cs="Times New Roman"/>
-          <w:sz w:val="20"/>
-          <w:szCs w:val="20"/>
-          <w:lang w:val="en-GB"/>
-        </w:rPr>
-        <w:t>Yarimar</w:t>
-      </w:r>
-      <w:proofErr w:type="spellEnd"/>
-      <w:r>
-        <w:rPr>
-          <w:rFonts w:ascii="Times New Roman" w:hAnsi="Times New Roman" w:cs="Times New Roman"/>
-          <w:sz w:val="20"/>
-          <w:szCs w:val="20"/>
-          <w:lang w:val="en-GB"/>
-        </w:rPr>
-        <w:t xml:space="preserve">, and Jonathan Rosa. 2015. </w:t>
+        <w:t xml:space="preserve">Bonilla, Yarimar, and Jonathan Rosa. 2015. </w:t>
       </w:r>
       <w:r>
         <w:rPr>
@@ -5672,45 +5105,14 @@
           <w:lang w:val="en-GB"/>
         </w:rPr>
       </w:pPr>
-      <w:proofErr w:type="spellStart"/>
-      <w:r>
-        <w:rPr>
-          <w:rFonts w:ascii="Times New Roman" w:hAnsi="Times New Roman" w:cs="Times New Roman"/>
-          <w:sz w:val="20"/>
-          <w:szCs w:val="20"/>
-          <w:lang w:val="en-GB"/>
-        </w:rPr>
-        <w:t>boyd</w:t>
-      </w:r>
-      <w:proofErr w:type="spellEnd"/>
-      <w:r>
-        <w:rPr>
-          <w:rFonts w:ascii="Times New Roman" w:hAnsi="Times New Roman" w:cs="Times New Roman"/>
-          <w:sz w:val="20"/>
-          <w:szCs w:val="20"/>
-          <w:lang w:val="en-GB"/>
-        </w:rPr>
-        <w:t xml:space="preserve">, </w:t>
-      </w:r>
-      <w:proofErr w:type="spellStart"/>
-      <w:r>
-        <w:rPr>
-          <w:rFonts w:ascii="Times New Roman" w:hAnsi="Times New Roman" w:cs="Times New Roman"/>
-          <w:sz w:val="20"/>
-          <w:szCs w:val="20"/>
-          <w:lang w:val="en-GB"/>
-        </w:rPr>
-        <w:t>danah</w:t>
-      </w:r>
-      <w:proofErr w:type="spellEnd"/>
-      <w:r>
-        <w:rPr>
-          <w:rFonts w:ascii="Times New Roman" w:hAnsi="Times New Roman" w:cs="Times New Roman"/>
-          <w:sz w:val="20"/>
-          <w:szCs w:val="20"/>
-          <w:lang w:val="en-GB"/>
-        </w:rPr>
-        <w:t xml:space="preserve">, and Kate Crawford. 2012. “Critical Questions for Big Data: Provocations for a Cultural, Technological, and Scholarly Phenomenon.” </w:t>
+      <w:r>
+        <w:rPr>
+          <w:rFonts w:ascii="Times New Roman" w:hAnsi="Times New Roman" w:cs="Times New Roman"/>
+          <w:sz w:val="20"/>
+          <w:szCs w:val="20"/>
+          <w:lang w:val="en-GB"/>
+        </w:rPr>
+        <w:t xml:space="preserve">boyd, danah, and Kate Crawford. 2012. “Critical Questions for Big Data: Provocations for a Cultural, Technological, and Scholarly Phenomenon.” </w:t>
       </w:r>
       <w:r>
         <w:rPr>
@@ -5765,42 +5167,22 @@
           <w:lang w:val="en-GB"/>
         </w:rPr>
       </w:pPr>
-      <w:commentRangeStart w:id="5"/>
-      <w:r>
-        <w:rPr>
-          <w:rFonts w:ascii="Times New Roman" w:hAnsi="Times New Roman" w:cs="Times New Roman"/>
-          <w:sz w:val="20"/>
-          <w:szCs w:val="20"/>
-          <w:lang w:val="en-GB"/>
-        </w:rPr>
-        <w:t>[</w:t>
-      </w:r>
-      <w:proofErr w:type="spellStart"/>
-      <w:r>
-        <w:rPr>
-          <w:rFonts w:ascii="Times New Roman" w:hAnsi="Times New Roman" w:cs="Times New Roman"/>
-          <w:sz w:val="20"/>
-          <w:szCs w:val="20"/>
-          <w:lang w:val="en-GB"/>
-        </w:rPr>
-        <w:t>manjka</w:t>
-      </w:r>
-      <w:proofErr w:type="spellEnd"/>
-      <w:r>
-        <w:rPr>
-          <w:rFonts w:ascii="Times New Roman" w:hAnsi="Times New Roman" w:cs="Times New Roman"/>
-          <w:sz w:val="20"/>
-          <w:szCs w:val="20"/>
-          <w:lang w:val="en-GB"/>
-        </w:rPr>
-        <w:t>]</w:t>
-      </w:r>
-      <w:commentRangeEnd w:id="5"/>
+      <w:commentRangeStart w:id="4"/>
+      <w:r>
+        <w:rPr>
+          <w:rFonts w:ascii="Times New Roman" w:hAnsi="Times New Roman" w:cs="Times New Roman"/>
+          <w:sz w:val="20"/>
+          <w:szCs w:val="20"/>
+          <w:lang w:val="en-GB"/>
+        </w:rPr>
+        <w:t>[manjka]</w:t>
+      </w:r>
+      <w:commentRangeEnd w:id="4"/>
       <w:r>
         <w:rPr>
           <w:rStyle w:val="CommentReference"/>
         </w:rPr>
-        <w:commentReference w:id="5"/>
+        <w:commentReference w:id="4"/>
       </w:r>
     </w:p>
     <w:p>
@@ -5933,25 +5315,14 @@
           <w:lang w:val="en-GB"/>
         </w:rPr>
       </w:pPr>
-      <w:proofErr w:type="spellStart"/>
-      <w:r>
-        <w:rPr>
-          <w:rFonts w:ascii="Times New Roman" w:hAnsi="Times New Roman" w:cs="Times New Roman"/>
-          <w:sz w:val="20"/>
-          <w:szCs w:val="20"/>
-          <w:lang w:val="en-GB"/>
-        </w:rPr>
-        <w:t>Dobbert</w:t>
-      </w:r>
-      <w:proofErr w:type="spellEnd"/>
-      <w:r>
-        <w:rPr>
-          <w:rFonts w:ascii="Times New Roman" w:hAnsi="Times New Roman" w:cs="Times New Roman"/>
-          <w:sz w:val="20"/>
-          <w:szCs w:val="20"/>
-          <w:lang w:val="en-GB"/>
-        </w:rPr>
-        <w:t xml:space="preserve">, Marion Lundy, Dennis P. McGuire, James J. Pearson, and Kenneth Clarkson Taylor. 1984. “An Application of Dimensional Analysis in Cultural Anthropology.” </w:t>
+      <w:r>
+        <w:rPr>
+          <w:rFonts w:ascii="Times New Roman" w:hAnsi="Times New Roman" w:cs="Times New Roman"/>
+          <w:sz w:val="20"/>
+          <w:szCs w:val="20"/>
+          <w:lang w:val="en-GB"/>
+        </w:rPr>
+        <w:t xml:space="preserve">Dobbert, Marion Lundy, Dennis P. McGuire, James J. Pearson, and Kenneth Clarkson Taylor. 1984. “An Application of Dimensional Analysis in Cultural Anthropology.” </w:t>
       </w:r>
       <w:r>
         <w:rPr>
@@ -5988,25 +5359,14 @@
           <w:lang w:val="en-GB"/>
         </w:rPr>
       </w:pPr>
-      <w:proofErr w:type="spellStart"/>
-      <w:r>
-        <w:rPr>
-          <w:rFonts w:ascii="Times New Roman" w:hAnsi="Times New Roman" w:cs="Times New Roman"/>
-          <w:sz w:val="20"/>
-          <w:szCs w:val="20"/>
-          <w:lang w:val="en-GB"/>
-        </w:rPr>
-        <w:t>Drazin</w:t>
-      </w:r>
-      <w:proofErr w:type="spellEnd"/>
-      <w:r>
-        <w:rPr>
-          <w:rFonts w:ascii="Times New Roman" w:hAnsi="Times New Roman" w:cs="Times New Roman"/>
-          <w:sz w:val="20"/>
-          <w:szCs w:val="20"/>
-          <w:lang w:val="en-GB"/>
-        </w:rPr>
-        <w:t xml:space="preserve">, Adam. 2012. “Design Anthropology: Working on, with and for Digital Technologies.” </w:t>
+      <w:r>
+        <w:rPr>
+          <w:rFonts w:ascii="Times New Roman" w:hAnsi="Times New Roman" w:cs="Times New Roman"/>
+          <w:sz w:val="20"/>
+          <w:szCs w:val="20"/>
+          <w:lang w:val="en-GB"/>
+        </w:rPr>
+        <w:t xml:space="preserve">Drazin, Adam. 2012. “Design Anthropology: Working on, with and for Digital Technologies.” </w:t>
       </w:r>
       <w:r>
         <w:rPr>
@@ -6061,27 +5421,7 @@
           <w:szCs w:val="20"/>
           <w:lang w:val="en-GB"/>
         </w:rPr>
-        <w:t xml:space="preserve"> London and New </w:t>
-      </w:r>
-      <w:proofErr w:type="spellStart"/>
-      <w:r>
-        <w:rPr>
-          <w:rFonts w:ascii="Times New Roman" w:hAnsi="Times New Roman" w:cs="Times New Roman"/>
-          <w:sz w:val="20"/>
-          <w:szCs w:val="20"/>
-          <w:lang w:val="en-GB"/>
-        </w:rPr>
-        <w:t>Yourk</w:t>
-      </w:r>
-      <w:proofErr w:type="spellEnd"/>
-      <w:r>
-        <w:rPr>
-          <w:rFonts w:ascii="Times New Roman" w:hAnsi="Times New Roman" w:cs="Times New Roman"/>
-          <w:sz w:val="20"/>
-          <w:szCs w:val="20"/>
-          <w:lang w:val="en-GB"/>
-        </w:rPr>
-        <w:t>: Berg.</w:t>
+        <w:t xml:space="preserve"> London and New Yourk: Berg.</w:t>
       </w:r>
     </w:p>
     <w:p>
@@ -6106,27 +5446,7 @@
           <w:szCs w:val="20"/>
           <w:lang w:val="en-GB"/>
         </w:rPr>
-        <w:t xml:space="preserve">Fayyad, Usama M., Andreas </w:t>
-      </w:r>
-      <w:proofErr w:type="spellStart"/>
-      <w:r>
-        <w:rPr>
-          <w:rFonts w:ascii="Times New Roman" w:hAnsi="Times New Roman" w:cs="Times New Roman"/>
-          <w:sz w:val="20"/>
-          <w:szCs w:val="20"/>
-          <w:lang w:val="en-GB"/>
-        </w:rPr>
-        <w:t>Wierse</w:t>
-      </w:r>
-      <w:proofErr w:type="spellEnd"/>
-      <w:r>
-        <w:rPr>
-          <w:rFonts w:ascii="Times New Roman" w:hAnsi="Times New Roman" w:cs="Times New Roman"/>
-          <w:sz w:val="20"/>
-          <w:szCs w:val="20"/>
-          <w:lang w:val="en-GB"/>
-        </w:rPr>
-        <w:t>, and Georges G. Grinstein</w:t>
+        <w:t>Fayyad, Usama M., Andreas Wierse, and Georges G. Grinstein</w:t>
       </w:r>
       <w:r>
         <w:rPr>
@@ -6199,45 +5519,14 @@
           <w:lang w:val="en-GB"/>
         </w:rPr>
       </w:pPr>
-      <w:proofErr w:type="spellStart"/>
-      <w:r>
-        <w:rPr>
-          <w:rFonts w:ascii="Times New Roman" w:hAnsi="Times New Roman" w:cs="Times New Roman"/>
-          <w:sz w:val="20"/>
-          <w:szCs w:val="20"/>
-          <w:lang w:val="en-GB"/>
-        </w:rPr>
-        <w:t>Floridi</w:t>
-      </w:r>
-      <w:proofErr w:type="spellEnd"/>
-      <w:r>
-        <w:rPr>
-          <w:rFonts w:ascii="Times New Roman" w:hAnsi="Times New Roman" w:cs="Times New Roman"/>
-          <w:sz w:val="20"/>
-          <w:szCs w:val="20"/>
-          <w:lang w:val="en-GB"/>
-        </w:rPr>
-        <w:t xml:space="preserve">, Luciano and Taddeo, </w:t>
-      </w:r>
-      <w:proofErr w:type="spellStart"/>
-      <w:r>
-        <w:rPr>
-          <w:rFonts w:ascii="Times New Roman" w:hAnsi="Times New Roman" w:cs="Times New Roman"/>
-          <w:sz w:val="20"/>
-          <w:szCs w:val="20"/>
-          <w:lang w:val="en-GB"/>
-        </w:rPr>
-        <w:t>Mariarosaria</w:t>
-      </w:r>
-      <w:proofErr w:type="spellEnd"/>
-      <w:r>
-        <w:rPr>
-          <w:rFonts w:ascii="Times New Roman" w:hAnsi="Times New Roman" w:cs="Times New Roman"/>
-          <w:sz w:val="20"/>
-          <w:szCs w:val="20"/>
-          <w:lang w:val="en-GB"/>
-        </w:rPr>
-        <w:t xml:space="preserve">. 2016. “What is data ethics?” </w:t>
+      <w:r>
+        <w:rPr>
+          <w:rFonts w:ascii="Times New Roman" w:hAnsi="Times New Roman" w:cs="Times New Roman"/>
+          <w:sz w:val="20"/>
+          <w:szCs w:val="20"/>
+          <w:lang w:val="en-GB"/>
+        </w:rPr>
+        <w:t xml:space="preserve">Floridi, Luciano and Taddeo, Mariarosaria. 2016. “What is data ethics?” </w:t>
       </w:r>
       <w:r>
         <w:rPr>
@@ -6274,25 +5563,14 @@
           <w:lang w:val="en-GB"/>
         </w:rPr>
       </w:pPr>
-      <w:proofErr w:type="spellStart"/>
-      <w:r>
-        <w:rPr>
-          <w:rFonts w:ascii="Times New Roman" w:hAnsi="Times New Roman" w:cs="Times New Roman"/>
-          <w:sz w:val="20"/>
-          <w:szCs w:val="20"/>
-          <w:lang w:val="en-GB"/>
-        </w:rPr>
-        <w:t>Gershenfeld</w:t>
-      </w:r>
-      <w:proofErr w:type="spellEnd"/>
-      <w:r>
-        <w:rPr>
-          <w:rFonts w:ascii="Times New Roman" w:hAnsi="Times New Roman" w:cs="Times New Roman"/>
-          <w:sz w:val="20"/>
-          <w:szCs w:val="20"/>
-          <w:lang w:val="en-GB"/>
-        </w:rPr>
-        <w:t>, Neil, and J</w:t>
+      <w:r>
+        <w:rPr>
+          <w:rFonts w:ascii="Times New Roman" w:hAnsi="Times New Roman" w:cs="Times New Roman"/>
+          <w:sz w:val="20"/>
+          <w:szCs w:val="20"/>
+          <w:lang w:val="en-GB"/>
+        </w:rPr>
+        <w:t>Gershenfeld, Neil, and J</w:t>
       </w:r>
       <w:r>
         <w:rPr>
@@ -6328,27 +5606,7 @@
           <w:szCs w:val="20"/>
           <w:lang w:val="en-GB"/>
         </w:rPr>
-        <w:t xml:space="preserve"> </w:t>
-      </w:r>
-      <w:proofErr w:type="spellStart"/>
-      <w:r>
-        <w:rPr>
-          <w:rFonts w:ascii="Times New Roman" w:hAnsi="Times New Roman" w:cs="Times New Roman"/>
-          <w:sz w:val="20"/>
-          <w:szCs w:val="20"/>
-          <w:lang w:val="en-GB"/>
-        </w:rPr>
-        <w:t>Vasseur</w:t>
-      </w:r>
-      <w:proofErr w:type="spellEnd"/>
-      <w:r>
-        <w:rPr>
-          <w:rFonts w:ascii="Times New Roman" w:hAnsi="Times New Roman" w:cs="Times New Roman"/>
-          <w:sz w:val="20"/>
-          <w:szCs w:val="20"/>
-          <w:lang w:val="en-GB"/>
-        </w:rPr>
-        <w:t xml:space="preserve">. 2014. “As Objects go Online: The Promise (and Pitfalls) of the Internet of Things.” </w:t>
+        <w:t xml:space="preserve"> Vasseur. 2014. “As Objects go Online: The Promise (and Pitfalls) of the Internet of Things.” </w:t>
       </w:r>
       <w:r>
         <w:rPr>
@@ -6535,57 +5793,25 @@
           <w:lang w:val="en-GB"/>
         </w:rPr>
       </w:pPr>
-      <w:proofErr w:type="spellStart"/>
-      <w:r>
-        <w:rPr>
-          <w:rFonts w:ascii="Times New Roman" w:hAnsi="Times New Roman" w:cs="Times New Roman"/>
-          <w:sz w:val="20"/>
-          <w:szCs w:val="20"/>
-          <w:lang w:val="en-GB"/>
-        </w:rPr>
-        <w:t>Jänicke</w:t>
-      </w:r>
-      <w:proofErr w:type="spellEnd"/>
-      <w:r>
-        <w:rPr>
-          <w:rFonts w:ascii="Times New Roman" w:hAnsi="Times New Roman" w:cs="Times New Roman"/>
-          <w:sz w:val="20"/>
-          <w:szCs w:val="20"/>
-          <w:lang w:val="en-GB"/>
-        </w:rPr>
-        <w:t xml:space="preserve">, Stefan, Greta </w:t>
-      </w:r>
-      <w:proofErr w:type="spellStart"/>
-      <w:r>
-        <w:rPr>
-          <w:rFonts w:ascii="Times New Roman" w:hAnsi="Times New Roman" w:cs="Times New Roman"/>
-          <w:sz w:val="20"/>
-          <w:szCs w:val="20"/>
-          <w:lang w:val="en-GB"/>
-        </w:rPr>
-        <w:t>Franzini</w:t>
-      </w:r>
-      <w:proofErr w:type="spellEnd"/>
-      <w:r>
-        <w:rPr>
-          <w:rFonts w:ascii="Times New Roman" w:hAnsi="Times New Roman" w:cs="Times New Roman"/>
-          <w:sz w:val="20"/>
-          <w:szCs w:val="20"/>
-          <w:lang w:val="en-GB"/>
-        </w:rPr>
-        <w:t xml:space="preserve">, Muhammad Faisal Cheema, and </w:t>
-      </w:r>
-      <w:proofErr w:type="spellStart"/>
-      <w:r>
-        <w:rPr>
-          <w:rFonts w:ascii="Times New Roman" w:hAnsi="Times New Roman" w:cs="Times New Roman"/>
-          <w:sz w:val="20"/>
-          <w:szCs w:val="20"/>
-          <w:lang w:val="en-GB"/>
-        </w:rPr>
-        <w:t>Gerik</w:t>
-      </w:r>
-      <w:proofErr w:type="spellEnd"/>
+      <w:r>
+        <w:rPr>
+          <w:rFonts w:ascii="Times New Roman" w:hAnsi="Times New Roman" w:cs="Times New Roman"/>
+          <w:sz w:val="20"/>
+          <w:szCs w:val="20"/>
+          <w:lang w:val="en-GB"/>
+        </w:rPr>
+        <w:t xml:space="preserve">Jänicke, Stefan, Greta Franzini, Muhammad Faisal Cheema, and Gerik Scheuermann. 2015. “On Close and Distant Reading in Digital Humanities: A Survey and Future Challenges.” In </w:t>
+      </w:r>
+      <w:r>
+        <w:rPr>
+          <w:rFonts w:ascii="Times New Roman" w:hAnsi="Times New Roman" w:cs="Times New Roman"/>
+          <w:i/>
+          <w:sz w:val="20"/>
+          <w:szCs w:val="20"/>
+          <w:lang w:val="en-GB"/>
+        </w:rPr>
+        <w:t>Eurographics Conference on Visualization</w:t>
+      </w:r>
       <w:r>
         <w:rPr>
           <w:rFonts w:ascii="Times New Roman" w:hAnsi="Times New Roman" w:cs="Times New Roman"/>
@@ -6595,57 +5821,6 @@
         </w:rPr>
         <w:t xml:space="preserve"> </w:t>
       </w:r>
-      <w:proofErr w:type="spellStart"/>
-      <w:r>
-        <w:rPr>
-          <w:rFonts w:ascii="Times New Roman" w:hAnsi="Times New Roman" w:cs="Times New Roman"/>
-          <w:sz w:val="20"/>
-          <w:szCs w:val="20"/>
-          <w:lang w:val="en-GB"/>
-        </w:rPr>
-        <w:t>Scheuermann</w:t>
-      </w:r>
-      <w:proofErr w:type="spellEnd"/>
-      <w:r>
-        <w:rPr>
-          <w:rFonts w:ascii="Times New Roman" w:hAnsi="Times New Roman" w:cs="Times New Roman"/>
-          <w:sz w:val="20"/>
-          <w:szCs w:val="20"/>
-          <w:lang w:val="en-GB"/>
-        </w:rPr>
-        <w:t xml:space="preserve">. 2015. “On Close and Distant Reading in Digital Humanities: A Survey and Future Challenges.” In </w:t>
-      </w:r>
-      <w:proofErr w:type="spellStart"/>
-      <w:r>
-        <w:rPr>
-          <w:rFonts w:ascii="Times New Roman" w:hAnsi="Times New Roman" w:cs="Times New Roman"/>
-          <w:i/>
-          <w:sz w:val="20"/>
-          <w:szCs w:val="20"/>
-          <w:lang w:val="en-GB"/>
-        </w:rPr>
-        <w:t>Eurographics</w:t>
-      </w:r>
-      <w:proofErr w:type="spellEnd"/>
-      <w:r>
-        <w:rPr>
-          <w:rFonts w:ascii="Times New Roman" w:hAnsi="Times New Roman" w:cs="Times New Roman"/>
-          <w:i/>
-          <w:sz w:val="20"/>
-          <w:szCs w:val="20"/>
-          <w:lang w:val="en-GB"/>
-        </w:rPr>
-        <w:t xml:space="preserve"> Conference on Visualization</w:t>
-      </w:r>
-      <w:r>
-        <w:rPr>
-          <w:rFonts w:ascii="Times New Roman" w:hAnsi="Times New Roman" w:cs="Times New Roman"/>
-          <w:sz w:val="20"/>
-          <w:szCs w:val="20"/>
-          <w:lang w:val="en-GB"/>
-        </w:rPr>
-        <w:t xml:space="preserve"> </w:t>
-      </w:r>
       <w:r>
         <w:rPr>
           <w:rFonts w:ascii="Times New Roman" w:eastAsia="Times New Roman" w:hAnsi="Times New Roman" w:cs="Times New Roman"/>
@@ -6655,31 +5830,7 @@
           <w:szCs w:val="20"/>
           <w:lang w:val="en-GB" w:eastAsia="en-US"/>
         </w:rPr>
-        <w:t>(</w:t>
-      </w:r>
-      <w:proofErr w:type="spellStart"/>
-      <w:r>
-        <w:rPr>
-          <w:rFonts w:ascii="Times New Roman" w:eastAsia="Times New Roman" w:hAnsi="Times New Roman" w:cs="Times New Roman"/>
-          <w:i/>
-          <w:iCs/>
-          <w:sz w:val="20"/>
-          <w:szCs w:val="20"/>
-          <w:lang w:val="en-GB" w:eastAsia="en-US"/>
-        </w:rPr>
-        <w:t>EuroVis</w:t>
-      </w:r>
-      <w:proofErr w:type="spellEnd"/>
-      <w:r>
-        <w:rPr>
-          <w:rFonts w:ascii="Times New Roman" w:eastAsia="Times New Roman" w:hAnsi="Times New Roman" w:cs="Times New Roman"/>
-          <w:i/>
-          <w:iCs/>
-          <w:sz w:val="20"/>
-          <w:szCs w:val="20"/>
-          <w:lang w:val="en-GB" w:eastAsia="en-US"/>
-        </w:rPr>
-        <w:t>)-STARs.</w:t>
+        <w:t>(EuroVis)-STARs.</w:t>
       </w:r>
       <w:r>
         <w:rPr>
@@ -6700,29 +5851,7 @@
           <w:szCs w:val="20"/>
           <w:lang w:val="en-GB" w:eastAsia="en-US"/>
         </w:rPr>
-        <w:t xml:space="preserve">The </w:t>
-      </w:r>
-      <w:proofErr w:type="spellStart"/>
-      <w:r>
-        <w:rPr>
-          <w:rFonts w:ascii="Times New Roman" w:eastAsia="Times New Roman" w:hAnsi="Times New Roman" w:cs="Times New Roman"/>
-          <w:iCs/>
-          <w:sz w:val="20"/>
-          <w:szCs w:val="20"/>
-          <w:lang w:val="en-GB" w:eastAsia="en-US"/>
-        </w:rPr>
-        <w:t>Eurographics</w:t>
-      </w:r>
-      <w:proofErr w:type="spellEnd"/>
-      <w:r>
-        <w:rPr>
-          <w:rFonts w:ascii="Times New Roman" w:eastAsia="Times New Roman" w:hAnsi="Times New Roman" w:cs="Times New Roman"/>
-          <w:iCs/>
-          <w:sz w:val="20"/>
-          <w:szCs w:val="20"/>
-          <w:lang w:val="en-GB" w:eastAsia="en-US"/>
-        </w:rPr>
-        <w:t xml:space="preserve"> Association</w:t>
+        <w:t>The Eurographics Association</w:t>
       </w:r>
       <w:r>
         <w:rPr>
@@ -6811,25 +5940,14 @@
           <w:lang w:val="en-GB"/>
         </w:rPr>
       </w:pPr>
-      <w:proofErr w:type="spellStart"/>
-      <w:r>
-        <w:rPr>
-          <w:rFonts w:ascii="Times New Roman" w:hAnsi="Times New Roman" w:cs="Times New Roman"/>
-          <w:sz w:val="20"/>
-          <w:szCs w:val="20"/>
-          <w:lang w:val="en-GB"/>
-        </w:rPr>
-        <w:t>Kawulich</w:t>
-      </w:r>
-      <w:proofErr w:type="spellEnd"/>
-      <w:r>
-        <w:rPr>
-          <w:rFonts w:ascii="Times New Roman" w:hAnsi="Times New Roman" w:cs="Times New Roman"/>
-          <w:sz w:val="20"/>
-          <w:szCs w:val="20"/>
-          <w:lang w:val="en-GB"/>
-        </w:rPr>
-        <w:t xml:space="preserve">, Barbara. 2005. “Participant Observation as a Data Collection Method.” </w:t>
+      <w:r>
+        <w:rPr>
+          <w:rFonts w:ascii="Times New Roman" w:hAnsi="Times New Roman" w:cs="Times New Roman"/>
+          <w:sz w:val="20"/>
+          <w:szCs w:val="20"/>
+          <w:lang w:val="en-GB"/>
+        </w:rPr>
+        <w:t xml:space="preserve">Kawulich, Barbara. 2005. “Participant Observation as a Data Collection Method.” </w:t>
       </w:r>
       <w:r>
         <w:rPr>
@@ -6848,29 +5966,7 @@
           <w:szCs w:val="20"/>
           <w:lang w:val="en-GB"/>
         </w:rPr>
-        <w:t xml:space="preserve">Qualitative </w:t>
-      </w:r>
-      <w:proofErr w:type="spellStart"/>
-      <w:r>
-        <w:rPr>
-          <w:rFonts w:ascii="Times New Roman" w:hAnsi="Times New Roman" w:cs="Times New Roman"/>
-          <w:i/>
-          <w:sz w:val="20"/>
-          <w:szCs w:val="20"/>
-          <w:lang w:val="en-GB"/>
-        </w:rPr>
-        <w:t>Sozialforschung</w:t>
-      </w:r>
-      <w:proofErr w:type="spellEnd"/>
-      <w:r>
-        <w:rPr>
-          <w:rFonts w:ascii="Times New Roman" w:hAnsi="Times New Roman" w:cs="Times New Roman"/>
-          <w:i/>
-          <w:sz w:val="20"/>
-          <w:szCs w:val="20"/>
-          <w:lang w:val="en-GB"/>
-        </w:rPr>
-        <w:t xml:space="preserve"> / Forum: Qualitative Social Research</w:t>
+        <w:t>Qualitative Sozialforschung / Forum: Qualitative Social Research</w:t>
       </w:r>
       <w:r>
         <w:rPr>
@@ -6985,27 +6081,7 @@
           <w:szCs w:val="20"/>
           <w:lang w:val="en-GB"/>
         </w:rPr>
-        <w:t xml:space="preserve">Krieg, Lisa Jenny, Moritz </w:t>
-      </w:r>
-      <w:proofErr w:type="spellStart"/>
-      <w:r>
-        <w:rPr>
-          <w:rFonts w:ascii="Times New Roman" w:hAnsi="Times New Roman" w:cs="Times New Roman"/>
-          <w:sz w:val="20"/>
-          <w:szCs w:val="20"/>
-          <w:lang w:val="en-GB"/>
-        </w:rPr>
-        <w:t>Berning</w:t>
-      </w:r>
-      <w:proofErr w:type="spellEnd"/>
-      <w:r>
-        <w:rPr>
-          <w:rFonts w:ascii="Times New Roman" w:hAnsi="Times New Roman" w:cs="Times New Roman"/>
-          <w:sz w:val="20"/>
-          <w:szCs w:val="20"/>
-          <w:lang w:val="en-GB"/>
-        </w:rPr>
-        <w:t>, and Anita Hardon. 2017. “Anthropology with Algorithms?</w:t>
+        <w:t>Krieg, Lisa Jenny, Moritz Berning, and Anita Hardon. 2017. “Anthropology with Algorithms?</w:t>
       </w:r>
       <w:r>
         <w:rPr>
@@ -7231,25 +6307,14 @@
           <w:lang w:val="en-GB"/>
         </w:rPr>
       </w:pPr>
-      <w:proofErr w:type="spellStart"/>
-      <w:r>
-        <w:rPr>
-          <w:rFonts w:ascii="Times New Roman" w:hAnsi="Times New Roman" w:cs="Times New Roman"/>
-          <w:sz w:val="20"/>
-          <w:szCs w:val="20"/>
-          <w:lang w:val="en-GB"/>
-        </w:rPr>
-        <w:t>Kuzara</w:t>
-      </w:r>
-      <w:proofErr w:type="spellEnd"/>
-      <w:r>
-        <w:rPr>
-          <w:rFonts w:ascii="Times New Roman" w:hAnsi="Times New Roman" w:cs="Times New Roman"/>
-          <w:sz w:val="20"/>
-          <w:szCs w:val="20"/>
-          <w:lang w:val="en-GB"/>
-        </w:rPr>
-        <w:t xml:space="preserve">, Richard S., George R. Mead, and Keith A. Dixon. 1966. “Seriation of Anthropological Data: A Computer Program for Matrix-ordering.” </w:t>
+      <w:r>
+        <w:rPr>
+          <w:rFonts w:ascii="Times New Roman" w:hAnsi="Times New Roman" w:cs="Times New Roman"/>
+          <w:sz w:val="20"/>
+          <w:szCs w:val="20"/>
+          <w:lang w:val="en-GB"/>
+        </w:rPr>
+        <w:t xml:space="preserve">Kuzara, Richard S., George R. Mead, and Keith A. Dixon. 1966. “Seriation of Anthropological Data: A Computer Program for Matrix-ordering.” </w:t>
       </w:r>
       <w:r>
         <w:rPr>
@@ -7304,25 +6369,14 @@
           <w:lang w:val="en-GB"/>
         </w:rPr>
       </w:pPr>
-      <w:proofErr w:type="spellStart"/>
-      <w:r>
-        <w:rPr>
-          <w:rFonts w:ascii="Times New Roman" w:hAnsi="Times New Roman" w:cs="Times New Roman"/>
-          <w:sz w:val="20"/>
-          <w:szCs w:val="20"/>
-          <w:lang w:val="en-GB"/>
-        </w:rPr>
-        <w:t>Lum</w:t>
-      </w:r>
-      <w:proofErr w:type="spellEnd"/>
-      <w:r>
-        <w:rPr>
-          <w:rFonts w:ascii="Times New Roman" w:hAnsi="Times New Roman" w:cs="Times New Roman"/>
-          <w:sz w:val="20"/>
-          <w:szCs w:val="20"/>
-          <w:lang w:val="en-GB"/>
-        </w:rPr>
-        <w:t>, Kristian</w:t>
+      <w:r>
+        <w:rPr>
+          <w:rFonts w:ascii="Times New Roman" w:hAnsi="Times New Roman" w:cs="Times New Roman"/>
+          <w:sz w:val="20"/>
+          <w:szCs w:val="20"/>
+          <w:lang w:val="en-GB"/>
+        </w:rPr>
+        <w:t>Lum, Kristian</w:t>
       </w:r>
       <w:r>
         <w:rPr>
@@ -7430,29 +6484,7 @@
           <w:szCs w:val="20"/>
           <w:lang w:val="en-GB"/>
         </w:rPr>
-        <w:t xml:space="preserve">Argonauts of the Western Pacific: An Account of Native Enterprise and Adventure in the </w:t>
-      </w:r>
-      <w:proofErr w:type="spellStart"/>
-      <w:r>
-        <w:rPr>
-          <w:rFonts w:ascii="Times New Roman" w:hAnsi="Times New Roman" w:cs="Times New Roman"/>
-          <w:i/>
-          <w:sz w:val="20"/>
-          <w:szCs w:val="20"/>
-          <w:lang w:val="en-GB"/>
-        </w:rPr>
-        <w:t>Archipelagoes</w:t>
-      </w:r>
-      <w:proofErr w:type="spellEnd"/>
-      <w:r>
-        <w:rPr>
-          <w:rFonts w:ascii="Times New Roman" w:hAnsi="Times New Roman" w:cs="Times New Roman"/>
-          <w:i/>
-          <w:sz w:val="20"/>
-          <w:szCs w:val="20"/>
-          <w:lang w:val="en-GB"/>
-        </w:rPr>
-        <w:t xml:space="preserve"> of Melanesian New Guinea</w:t>
+        <w:t>Argonauts of the Western Pacific: An Account of Native Enterprise and Adventure in the Archipelagoes of Melanesian New Guinea</w:t>
       </w:r>
       <w:r>
         <w:rPr>
@@ -7559,25 +6591,14 @@
         </w:rPr>
         <w:t xml:space="preserve">and </w:t>
       </w:r>
-      <w:proofErr w:type="spellStart"/>
-      <w:r>
-        <w:rPr>
-          <w:rFonts w:ascii="Times New Roman" w:hAnsi="Times New Roman" w:cs="Times New Roman"/>
-          <w:sz w:val="20"/>
-          <w:szCs w:val="20"/>
-          <w:lang w:val="en-GB"/>
-        </w:rPr>
-        <w:t>AoIR</w:t>
-      </w:r>
-      <w:proofErr w:type="spellEnd"/>
-      <w:r>
-        <w:rPr>
-          <w:rFonts w:ascii="Times New Roman" w:hAnsi="Times New Roman" w:cs="Times New Roman"/>
-          <w:sz w:val="20"/>
-          <w:szCs w:val="20"/>
-          <w:lang w:val="en-GB"/>
-        </w:rPr>
-        <w:t xml:space="preserve"> Ethics Working Committee</w:t>
+      <w:r>
+        <w:rPr>
+          <w:rFonts w:ascii="Times New Roman" w:hAnsi="Times New Roman" w:cs="Times New Roman"/>
+          <w:sz w:val="20"/>
+          <w:szCs w:val="20"/>
+          <w:lang w:val="en-GB"/>
+        </w:rPr>
+        <w:t>AoIR Ethics Working Committee</w:t>
       </w:r>
       <w:r>
         <w:rPr>
@@ -7720,127 +6741,7 @@
           <w:szCs w:val="20"/>
           <w:lang w:val="en-GB"/>
         </w:rPr>
-        <w:t xml:space="preserve">Miller, Daniel, Elisabetta Costa, Nell Haynes, Tom McDonald, Razvan </w:t>
-      </w:r>
-      <w:proofErr w:type="spellStart"/>
-      <w:r>
-        <w:rPr>
-          <w:rFonts w:ascii="Times New Roman" w:hAnsi="Times New Roman" w:cs="Times New Roman"/>
-          <w:sz w:val="20"/>
-          <w:szCs w:val="20"/>
-          <w:lang w:val="en-GB"/>
-        </w:rPr>
-        <w:t>Nicolescu</w:t>
-      </w:r>
-      <w:proofErr w:type="spellEnd"/>
-      <w:r>
-        <w:rPr>
-          <w:rFonts w:ascii="Times New Roman" w:hAnsi="Times New Roman" w:cs="Times New Roman"/>
-          <w:sz w:val="20"/>
-          <w:szCs w:val="20"/>
-          <w:lang w:val="en-GB"/>
-        </w:rPr>
-        <w:t xml:space="preserve">, </w:t>
-      </w:r>
-      <w:proofErr w:type="spellStart"/>
-      <w:r>
-        <w:rPr>
-          <w:rFonts w:ascii="Times New Roman" w:hAnsi="Times New Roman" w:cs="Times New Roman"/>
-          <w:sz w:val="20"/>
-          <w:szCs w:val="20"/>
-          <w:lang w:val="en-GB"/>
-        </w:rPr>
-        <w:t>Jolynna</w:t>
-      </w:r>
-      <w:proofErr w:type="spellEnd"/>
-      <w:r>
-        <w:rPr>
-          <w:rFonts w:ascii="Times New Roman" w:hAnsi="Times New Roman" w:cs="Times New Roman"/>
-          <w:sz w:val="20"/>
-          <w:szCs w:val="20"/>
-          <w:lang w:val="en-GB"/>
-        </w:rPr>
-        <w:t xml:space="preserve"> </w:t>
-      </w:r>
-      <w:proofErr w:type="spellStart"/>
-      <w:r>
-        <w:rPr>
-          <w:rFonts w:ascii="Times New Roman" w:hAnsi="Times New Roman" w:cs="Times New Roman"/>
-          <w:sz w:val="20"/>
-          <w:szCs w:val="20"/>
-          <w:lang w:val="en-GB"/>
-        </w:rPr>
-        <w:t>Sinanan</w:t>
-      </w:r>
-      <w:proofErr w:type="spellEnd"/>
-      <w:r>
-        <w:rPr>
-          <w:rFonts w:ascii="Times New Roman" w:hAnsi="Times New Roman" w:cs="Times New Roman"/>
-          <w:sz w:val="20"/>
-          <w:szCs w:val="20"/>
-          <w:lang w:val="en-GB"/>
-        </w:rPr>
-        <w:t xml:space="preserve">, </w:t>
-      </w:r>
-      <w:proofErr w:type="spellStart"/>
-      <w:r>
-        <w:rPr>
-          <w:rFonts w:ascii="Times New Roman" w:hAnsi="Times New Roman" w:cs="Times New Roman"/>
-          <w:sz w:val="20"/>
-          <w:szCs w:val="20"/>
-          <w:lang w:val="en-GB"/>
-        </w:rPr>
-        <w:t>Juliano</w:t>
-      </w:r>
-      <w:proofErr w:type="spellEnd"/>
-      <w:r>
-        <w:rPr>
-          <w:rFonts w:ascii="Times New Roman" w:hAnsi="Times New Roman" w:cs="Times New Roman"/>
-          <w:sz w:val="20"/>
-          <w:szCs w:val="20"/>
-          <w:lang w:val="en-GB"/>
-        </w:rPr>
-        <w:t xml:space="preserve"> </w:t>
-      </w:r>
-      <w:proofErr w:type="spellStart"/>
-      <w:r>
-        <w:rPr>
-          <w:rFonts w:ascii="Times New Roman" w:hAnsi="Times New Roman" w:cs="Times New Roman"/>
-          <w:sz w:val="20"/>
-          <w:szCs w:val="20"/>
-          <w:lang w:val="en-GB"/>
-        </w:rPr>
-        <w:t>Spyer</w:t>
-      </w:r>
-      <w:proofErr w:type="spellEnd"/>
-      <w:r>
-        <w:rPr>
-          <w:rFonts w:ascii="Times New Roman" w:hAnsi="Times New Roman" w:cs="Times New Roman"/>
-          <w:sz w:val="20"/>
-          <w:szCs w:val="20"/>
-          <w:lang w:val="en-GB"/>
-        </w:rPr>
-        <w:t xml:space="preserve">, Shriram Venkatraman, and </w:t>
-      </w:r>
-      <w:proofErr w:type="spellStart"/>
-      <w:r>
-        <w:rPr>
-          <w:rFonts w:ascii="Times New Roman" w:hAnsi="Times New Roman" w:cs="Times New Roman"/>
-          <w:sz w:val="20"/>
-          <w:szCs w:val="20"/>
-          <w:lang w:val="en-GB"/>
-        </w:rPr>
-        <w:t>Xinyuan</w:t>
-      </w:r>
-      <w:proofErr w:type="spellEnd"/>
-      <w:r>
-        <w:rPr>
-          <w:rFonts w:ascii="Times New Roman" w:hAnsi="Times New Roman" w:cs="Times New Roman"/>
-          <w:sz w:val="20"/>
-          <w:szCs w:val="20"/>
-          <w:lang w:val="en-GB"/>
-        </w:rPr>
-        <w:t xml:space="preserve"> Wang. 2016. </w:t>
+        <w:t xml:space="preserve">Miller, Daniel, Elisabetta Costa, Nell Haynes, Tom McDonald, Razvan Nicolescu, Jolynna Sinanan, Juliano Spyer, Shriram Venkatraman, and Xinyuan Wang. 2016. </w:t>
       </w:r>
       <w:r>
         <w:rPr>
@@ -7939,85 +6840,14 @@
           <w:lang w:val="en-GB"/>
         </w:rPr>
       </w:pPr>
-      <w:proofErr w:type="spellStart"/>
-      <w:r>
-        <w:rPr>
-          <w:rFonts w:ascii="Times New Roman" w:hAnsi="Times New Roman" w:cs="Times New Roman"/>
-          <w:sz w:val="20"/>
-          <w:szCs w:val="20"/>
-          <w:lang w:val="en-GB"/>
-        </w:rPr>
-        <w:t>Mittelstadt</w:t>
-      </w:r>
-      <w:proofErr w:type="spellEnd"/>
-      <w:r>
-        <w:rPr>
-          <w:rFonts w:ascii="Times New Roman" w:hAnsi="Times New Roman" w:cs="Times New Roman"/>
-          <w:sz w:val="20"/>
-          <w:szCs w:val="20"/>
-          <w:lang w:val="en-GB"/>
-        </w:rPr>
-        <w:t xml:space="preserve">, Brent Daniel, Patrick </w:t>
-      </w:r>
-      <w:proofErr w:type="spellStart"/>
-      <w:r>
-        <w:rPr>
-          <w:rFonts w:ascii="Times New Roman" w:hAnsi="Times New Roman" w:cs="Times New Roman"/>
-          <w:sz w:val="20"/>
-          <w:szCs w:val="20"/>
-          <w:lang w:val="en-GB"/>
-        </w:rPr>
-        <w:t>Allo</w:t>
-      </w:r>
-      <w:proofErr w:type="spellEnd"/>
-      <w:r>
-        <w:rPr>
-          <w:rFonts w:ascii="Times New Roman" w:hAnsi="Times New Roman" w:cs="Times New Roman"/>
-          <w:sz w:val="20"/>
-          <w:szCs w:val="20"/>
-          <w:lang w:val="en-GB"/>
-        </w:rPr>
-        <w:t xml:space="preserve">, </w:t>
-      </w:r>
-      <w:proofErr w:type="spellStart"/>
-      <w:r>
-        <w:rPr>
-          <w:rFonts w:ascii="Times New Roman" w:hAnsi="Times New Roman" w:cs="Times New Roman"/>
-          <w:sz w:val="20"/>
-          <w:szCs w:val="20"/>
-          <w:lang w:val="en-GB"/>
-        </w:rPr>
-        <w:t>Mariarosaria</w:t>
-      </w:r>
-      <w:proofErr w:type="spellEnd"/>
-      <w:r>
-        <w:rPr>
-          <w:rFonts w:ascii="Times New Roman" w:hAnsi="Times New Roman" w:cs="Times New Roman"/>
-          <w:sz w:val="20"/>
-          <w:szCs w:val="20"/>
-          <w:lang w:val="en-GB"/>
-        </w:rPr>
-        <w:t xml:space="preserve"> Taddeo, Sandra Wachter, and Luciano </w:t>
-      </w:r>
-      <w:proofErr w:type="spellStart"/>
-      <w:r>
-        <w:rPr>
-          <w:rFonts w:ascii="Times New Roman" w:hAnsi="Times New Roman" w:cs="Times New Roman"/>
-          <w:sz w:val="20"/>
-          <w:szCs w:val="20"/>
-          <w:lang w:val="en-GB"/>
-        </w:rPr>
-        <w:t>Floridi</w:t>
-      </w:r>
-      <w:proofErr w:type="spellEnd"/>
-      <w:r>
-        <w:rPr>
-          <w:rFonts w:ascii="Times New Roman" w:hAnsi="Times New Roman" w:cs="Times New Roman"/>
-          <w:sz w:val="20"/>
-          <w:szCs w:val="20"/>
-          <w:lang w:val="en-GB"/>
-        </w:rPr>
-        <w:t xml:space="preserve">. 2016. “The Ethics of Algorithms: Mapping the Debate.” </w:t>
+      <w:r>
+        <w:rPr>
+          <w:rFonts w:ascii="Times New Roman" w:hAnsi="Times New Roman" w:cs="Times New Roman"/>
+          <w:sz w:val="20"/>
+          <w:szCs w:val="20"/>
+          <w:lang w:val="en-GB"/>
+        </w:rPr>
+        <w:t xml:space="preserve">Mittelstadt, Brent Daniel, Patrick Allo, Mariarosaria Taddeo, Sandra Wachter, and Luciano Floridi. 2016. “The Ethics of Algorithms: Mapping the Debate.” </w:t>
       </w:r>
       <w:r>
         <w:rPr>
@@ -8072,25 +6902,14 @@
           <w:lang w:val="en-GB"/>
         </w:rPr>
       </w:pPr>
-      <w:proofErr w:type="spellStart"/>
-      <w:r>
-        <w:rPr>
-          <w:rFonts w:ascii="Times New Roman" w:hAnsi="Times New Roman" w:cs="Times New Roman"/>
-          <w:sz w:val="20"/>
-          <w:szCs w:val="20"/>
-          <w:lang w:val="en-GB"/>
-        </w:rPr>
-        <w:t>Nardi</w:t>
-      </w:r>
-      <w:proofErr w:type="spellEnd"/>
-      <w:r>
-        <w:rPr>
-          <w:rFonts w:ascii="Times New Roman" w:hAnsi="Times New Roman" w:cs="Times New Roman"/>
-          <w:sz w:val="20"/>
-          <w:szCs w:val="20"/>
-          <w:lang w:val="en-GB"/>
-        </w:rPr>
-        <w:t xml:space="preserve">, Bonnie. 2010. </w:t>
+      <w:r>
+        <w:rPr>
+          <w:rFonts w:ascii="Times New Roman" w:hAnsi="Times New Roman" w:cs="Times New Roman"/>
+          <w:sz w:val="20"/>
+          <w:szCs w:val="20"/>
+          <w:lang w:val="en-GB"/>
+        </w:rPr>
+        <w:t xml:space="preserve">Nardi, Bonnie. 2010. </w:t>
       </w:r>
       <w:r>
         <w:rPr>
@@ -8185,59 +7004,17 @@
           <w:szCs w:val="20"/>
           <w:lang w:val="en-GB"/>
         </w:rPr>
-        <w:t xml:space="preserve">Patel, Shyamal, Hyung Park, Paolo </w:t>
-      </w:r>
-      <w:proofErr w:type="spellStart"/>
-      <w:r>
-        <w:rPr>
-          <w:rFonts w:ascii="Times New Roman" w:hAnsi="Times New Roman" w:cs="Times New Roman"/>
-          <w:sz w:val="20"/>
-          <w:szCs w:val="20"/>
-          <w:lang w:val="en-GB"/>
-        </w:rPr>
-        <w:t>Bonato</w:t>
-      </w:r>
-      <w:proofErr w:type="spellEnd"/>
-      <w:r>
-        <w:rPr>
-          <w:rFonts w:ascii="Times New Roman" w:hAnsi="Times New Roman" w:cs="Times New Roman"/>
-          <w:sz w:val="20"/>
-          <w:szCs w:val="20"/>
-          <w:lang w:val="en-GB"/>
-        </w:rPr>
-        <w:t xml:space="preserve">, Leighton Chan, and Mary Rodgers. 2012. “A Review of Wearable Sensors and Systems with Application in Rehabilitation.” </w:t>
-      </w:r>
-      <w:r>
-        <w:rPr>
-          <w:rFonts w:ascii="Times New Roman" w:hAnsi="Times New Roman" w:cs="Times New Roman"/>
-          <w:i/>
-          <w:sz w:val="20"/>
-          <w:szCs w:val="20"/>
-          <w:lang w:val="en-GB"/>
-        </w:rPr>
-        <w:t xml:space="preserve">Journal of </w:t>
-      </w:r>
-      <w:proofErr w:type="spellStart"/>
-      <w:r>
-        <w:rPr>
-          <w:rFonts w:ascii="Times New Roman" w:hAnsi="Times New Roman" w:cs="Times New Roman"/>
-          <w:i/>
-          <w:sz w:val="20"/>
-          <w:szCs w:val="20"/>
-          <w:lang w:val="en-GB"/>
-        </w:rPr>
-        <w:t>Neuroengineering</w:t>
-      </w:r>
-      <w:proofErr w:type="spellEnd"/>
-      <w:r>
-        <w:rPr>
-          <w:rFonts w:ascii="Times New Roman" w:hAnsi="Times New Roman" w:cs="Times New Roman"/>
-          <w:i/>
-          <w:sz w:val="20"/>
-          <w:szCs w:val="20"/>
-          <w:lang w:val="en-GB"/>
-        </w:rPr>
-        <w:t xml:space="preserve"> and Rehabilitation</w:t>
+        <w:t xml:space="preserve">Patel, Shyamal, Hyung Park, Paolo Bonato, Leighton Chan, and Mary Rodgers. 2012. “A Review of Wearable Sensors and Systems with Application in Rehabilitation.” </w:t>
+      </w:r>
+      <w:r>
+        <w:rPr>
+          <w:rFonts w:ascii="Times New Roman" w:hAnsi="Times New Roman" w:cs="Times New Roman"/>
+          <w:i/>
+          <w:sz w:val="20"/>
+          <w:szCs w:val="20"/>
+          <w:lang w:val="en-GB"/>
+        </w:rPr>
+        <w:t>Journal of Neuroengineering and Rehabilitation</w:t>
       </w:r>
       <w:r>
         <w:rPr>
@@ -8271,47 +7048,7 @@
           <w:szCs w:val="20"/>
           <w:lang w:val="en-GB"/>
         </w:rPr>
-        <w:t xml:space="preserve">Pink, Sarah, Shanti </w:t>
-      </w:r>
-      <w:proofErr w:type="spellStart"/>
-      <w:r>
-        <w:rPr>
-          <w:rFonts w:ascii="Times New Roman" w:hAnsi="Times New Roman" w:cs="Times New Roman"/>
-          <w:sz w:val="20"/>
-          <w:szCs w:val="20"/>
-          <w:lang w:val="en-GB"/>
-        </w:rPr>
-        <w:t>Sumartojo</w:t>
-      </w:r>
-      <w:proofErr w:type="spellEnd"/>
-      <w:r>
-        <w:rPr>
-          <w:rFonts w:ascii="Times New Roman" w:hAnsi="Times New Roman" w:cs="Times New Roman"/>
-          <w:sz w:val="20"/>
-          <w:szCs w:val="20"/>
-          <w:lang w:val="en-GB"/>
-        </w:rPr>
-        <w:t xml:space="preserve">, Deborah Lupton, and Christine </w:t>
-      </w:r>
-      <w:proofErr w:type="spellStart"/>
-      <w:r>
-        <w:rPr>
-          <w:rFonts w:ascii="Times New Roman" w:hAnsi="Times New Roman" w:cs="Times New Roman"/>
-          <w:sz w:val="20"/>
-          <w:szCs w:val="20"/>
-          <w:lang w:val="en-GB"/>
-        </w:rPr>
-        <w:t>Heyes</w:t>
-      </w:r>
-      <w:proofErr w:type="spellEnd"/>
-      <w:r>
-        <w:rPr>
-          <w:rFonts w:ascii="Times New Roman" w:hAnsi="Times New Roman" w:cs="Times New Roman"/>
-          <w:sz w:val="20"/>
-          <w:szCs w:val="20"/>
-          <w:lang w:val="en-GB"/>
-        </w:rPr>
-        <w:t xml:space="preserve"> La Bond. 2017. “Mundane Data: The Routines, Contingencies and Accomplishments of Digital living.” </w:t>
+        <w:t xml:space="preserve">Pink, Sarah, Shanti Sumartojo, Deborah Lupton, and Christine Heyes La Bond. 2017. “Mundane Data: The Routines, Contingencies and Accomplishments of Digital living.” </w:t>
       </w:r>
       <w:r>
         <w:rPr>
@@ -8366,25 +7103,14 @@
           <w:lang w:val="en-GB"/>
         </w:rPr>
       </w:pPr>
-      <w:proofErr w:type="spellStart"/>
-      <w:r>
-        <w:rPr>
-          <w:rFonts w:ascii="Times New Roman" w:hAnsi="Times New Roman" w:cs="Times New Roman"/>
-          <w:sz w:val="20"/>
-          <w:szCs w:val="20"/>
-          <w:lang w:val="en-GB"/>
-        </w:rPr>
-        <w:t>Podolefsky</w:t>
-      </w:r>
-      <w:proofErr w:type="spellEnd"/>
-      <w:r>
-        <w:rPr>
-          <w:rFonts w:ascii="Times New Roman" w:hAnsi="Times New Roman" w:cs="Times New Roman"/>
-          <w:sz w:val="20"/>
-          <w:szCs w:val="20"/>
-          <w:lang w:val="en-GB"/>
-        </w:rPr>
-        <w:t xml:space="preserve">, Aaron, and Christopher McCarty. 1983. “Topical Sorting: A Technique for Computer Assisted Qualitative Data Analysis.” </w:t>
+      <w:r>
+        <w:rPr>
+          <w:rFonts w:ascii="Times New Roman" w:hAnsi="Times New Roman" w:cs="Times New Roman"/>
+          <w:sz w:val="20"/>
+          <w:szCs w:val="20"/>
+          <w:lang w:val="en-GB"/>
+        </w:rPr>
+        <w:t xml:space="preserve">Podolefsky, Aaron, and Christopher McCarty. 1983. “Topical Sorting: A Technique for Computer Assisted Qualitative Data Analysis.” </w:t>
       </w:r>
       <w:r>
         <w:rPr>
@@ -8421,37 +7147,15 @@
           <w:lang w:val="en-GB"/>
         </w:rPr>
       </w:pPr>
-      <w:proofErr w:type="spellStart"/>
-      <w:r>
-        <w:rPr>
-          <w:rFonts w:ascii="Times New Roman" w:hAnsi="Times New Roman" w:cs="Times New Roman"/>
-          <w:sz w:val="20"/>
-          <w:szCs w:val="20"/>
-          <w:lang w:val="en-GB"/>
-        </w:rPr>
-        <w:t>Pretnar</w:t>
-      </w:r>
-      <w:proofErr w:type="spellEnd"/>
-      <w:r>
-        <w:rPr>
-          <w:rFonts w:ascii="Times New Roman" w:hAnsi="Times New Roman" w:cs="Times New Roman"/>
-          <w:sz w:val="20"/>
-          <w:szCs w:val="20"/>
-          <w:lang w:val="en-GB"/>
-        </w:rPr>
-        <w:t xml:space="preserve">, </w:t>
-      </w:r>
-      <w:proofErr w:type="spellStart"/>
-      <w:r>
-        <w:rPr>
-          <w:rFonts w:ascii="Times New Roman" w:hAnsi="Times New Roman" w:cs="Times New Roman"/>
-          <w:sz w:val="20"/>
-          <w:szCs w:val="20"/>
-          <w:lang w:val="en-GB"/>
-        </w:rPr>
-        <w:t>Ajda</w:t>
-      </w:r>
-      <w:proofErr w:type="spellEnd"/>
+      <w:r>
+        <w:rPr>
+          <w:rFonts w:ascii="Times New Roman" w:hAnsi="Times New Roman" w:cs="Times New Roman"/>
+          <w:sz w:val="20"/>
+          <w:szCs w:val="20"/>
+          <w:lang w:val="en-GB"/>
+        </w:rPr>
+        <w:t>Pretnar, Ajda</w:t>
+      </w:r>
       <w:r>
         <w:rPr>
           <w:rFonts w:ascii="Times New Roman" w:hAnsi="Times New Roman" w:cs="Times New Roman"/>
@@ -8468,169 +7172,17 @@
           <w:szCs w:val="20"/>
           <w:lang w:val="en-GB"/>
         </w:rPr>
-        <w:t xml:space="preserve"> and Marko </w:t>
-      </w:r>
-      <w:proofErr w:type="spellStart"/>
-      <w:r>
-        <w:rPr>
-          <w:rFonts w:ascii="Times New Roman" w:hAnsi="Times New Roman" w:cs="Times New Roman"/>
-          <w:sz w:val="20"/>
-          <w:szCs w:val="20"/>
-          <w:lang w:val="en-GB"/>
-        </w:rPr>
-        <w:t>Robnik-Šikonja</w:t>
-      </w:r>
-      <w:proofErr w:type="spellEnd"/>
-      <w:r>
-        <w:rPr>
-          <w:rFonts w:ascii="Times New Roman" w:hAnsi="Times New Roman" w:cs="Times New Roman"/>
-          <w:sz w:val="20"/>
-          <w:szCs w:val="20"/>
-          <w:lang w:val="en-GB"/>
-        </w:rPr>
-        <w:t>. 2019. “</w:t>
-      </w:r>
-      <w:proofErr w:type="spellStart"/>
-      <w:r>
-        <w:rPr>
-          <w:rFonts w:ascii="Times New Roman" w:hAnsi="Times New Roman" w:cs="Times New Roman"/>
-          <w:sz w:val="20"/>
-          <w:szCs w:val="20"/>
-          <w:lang w:val="en-GB"/>
-        </w:rPr>
-        <w:t>Analiza</w:t>
-      </w:r>
-      <w:proofErr w:type="spellEnd"/>
-      <w:r>
-        <w:rPr>
-          <w:rFonts w:ascii="Times New Roman" w:hAnsi="Times New Roman" w:cs="Times New Roman"/>
-          <w:sz w:val="20"/>
-          <w:szCs w:val="20"/>
-          <w:lang w:val="en-GB"/>
-        </w:rPr>
-        <w:t xml:space="preserve"> </w:t>
-      </w:r>
-      <w:proofErr w:type="spellStart"/>
-      <w:r>
-        <w:rPr>
-          <w:rFonts w:ascii="Times New Roman" w:hAnsi="Times New Roman" w:cs="Times New Roman"/>
-          <w:sz w:val="20"/>
-          <w:szCs w:val="20"/>
-          <w:lang w:val="en-GB"/>
-        </w:rPr>
-        <w:t>slik</w:t>
-      </w:r>
-      <w:proofErr w:type="spellEnd"/>
-      <w:r>
-        <w:rPr>
-          <w:rFonts w:ascii="Times New Roman" w:hAnsi="Times New Roman" w:cs="Times New Roman"/>
-          <w:sz w:val="20"/>
-          <w:szCs w:val="20"/>
-          <w:lang w:val="en-GB"/>
-        </w:rPr>
-        <w:t xml:space="preserve"> in </w:t>
-      </w:r>
-      <w:proofErr w:type="spellStart"/>
-      <w:r>
-        <w:rPr>
-          <w:rFonts w:ascii="Times New Roman" w:hAnsi="Times New Roman" w:cs="Times New Roman"/>
-          <w:sz w:val="20"/>
-          <w:szCs w:val="20"/>
-          <w:lang w:val="en-GB"/>
-        </w:rPr>
-        <w:t>besedil</w:t>
-      </w:r>
-      <w:proofErr w:type="spellEnd"/>
-      <w:r>
-        <w:rPr>
-          <w:rFonts w:ascii="Times New Roman" w:hAnsi="Times New Roman" w:cs="Times New Roman"/>
-          <w:sz w:val="20"/>
-          <w:szCs w:val="20"/>
-          <w:lang w:val="en-GB"/>
-        </w:rPr>
-        <w:t xml:space="preserve"> s </w:t>
-      </w:r>
-      <w:proofErr w:type="spellStart"/>
-      <w:r>
-        <w:rPr>
-          <w:rFonts w:ascii="Times New Roman" w:hAnsi="Times New Roman" w:cs="Times New Roman"/>
-          <w:sz w:val="20"/>
-          <w:szCs w:val="20"/>
-          <w:lang w:val="en-GB"/>
-        </w:rPr>
-        <w:t>pristopi</w:t>
-      </w:r>
-      <w:proofErr w:type="spellEnd"/>
-      <w:r>
-        <w:rPr>
-          <w:rFonts w:ascii="Times New Roman" w:hAnsi="Times New Roman" w:cs="Times New Roman"/>
-          <w:sz w:val="20"/>
-          <w:szCs w:val="20"/>
-          <w:lang w:val="en-GB"/>
-        </w:rPr>
-        <w:t xml:space="preserve"> </w:t>
-      </w:r>
-      <w:proofErr w:type="spellStart"/>
-      <w:r>
-        <w:rPr>
-          <w:rFonts w:ascii="Times New Roman" w:hAnsi="Times New Roman" w:cs="Times New Roman"/>
-          <w:sz w:val="20"/>
-          <w:szCs w:val="20"/>
-          <w:lang w:val="en-GB"/>
-        </w:rPr>
-        <w:t>umetne</w:t>
-      </w:r>
-      <w:proofErr w:type="spellEnd"/>
-      <w:r>
-        <w:rPr>
-          <w:rFonts w:ascii="Times New Roman" w:hAnsi="Times New Roman" w:cs="Times New Roman"/>
-          <w:sz w:val="20"/>
-          <w:szCs w:val="20"/>
-          <w:lang w:val="en-GB"/>
-        </w:rPr>
-        <w:t xml:space="preserve"> </w:t>
-      </w:r>
-      <w:proofErr w:type="spellStart"/>
-      <w:r>
-        <w:rPr>
-          <w:rFonts w:ascii="Times New Roman" w:hAnsi="Times New Roman" w:cs="Times New Roman"/>
-          <w:sz w:val="20"/>
-          <w:szCs w:val="20"/>
-          <w:lang w:val="en-GB"/>
-        </w:rPr>
-        <w:t>inteligence</w:t>
-      </w:r>
-      <w:proofErr w:type="spellEnd"/>
-      <w:r>
-        <w:rPr>
-          <w:rFonts w:ascii="Times New Roman" w:hAnsi="Times New Roman" w:cs="Times New Roman"/>
-          <w:sz w:val="20"/>
-          <w:szCs w:val="20"/>
-          <w:lang w:val="en-GB"/>
-        </w:rPr>
-        <w:t xml:space="preserve">.” </w:t>
-      </w:r>
-      <w:proofErr w:type="spellStart"/>
-      <w:r>
-        <w:rPr>
-          <w:rFonts w:ascii="Times New Roman" w:hAnsi="Times New Roman" w:cs="Times New Roman"/>
-          <w:i/>
-          <w:sz w:val="20"/>
-          <w:szCs w:val="20"/>
-          <w:lang w:val="en-GB"/>
-        </w:rPr>
-        <w:t>Glasnik</w:t>
-      </w:r>
-      <w:proofErr w:type="spellEnd"/>
-      <w:r>
-        <w:rPr>
-          <w:rFonts w:ascii="Times New Roman" w:hAnsi="Times New Roman" w:cs="Times New Roman"/>
-          <w:i/>
-          <w:sz w:val="20"/>
-          <w:szCs w:val="20"/>
-          <w:lang w:val="en-GB"/>
-        </w:rPr>
-        <w:t xml:space="preserve"> SED</w:t>
+        <w:t xml:space="preserve"> and Marko Robnik-Šikonja. 2019. “Analiza slik in besedil s pristopi umetne inteligence.” </w:t>
+      </w:r>
+      <w:r>
+        <w:rPr>
+          <w:rFonts w:ascii="Times New Roman" w:hAnsi="Times New Roman" w:cs="Times New Roman"/>
+          <w:i/>
+          <w:sz w:val="20"/>
+          <w:szCs w:val="20"/>
+          <w:lang w:val="en-GB"/>
+        </w:rPr>
+        <w:t>Glasnik SED</w:t>
       </w:r>
       <w:r>
         <w:rPr>
@@ -8754,7 +7306,7 @@
           <w:lang w:val="en-GB"/>
         </w:rPr>
       </w:pPr>
-      <w:commentRangeStart w:id="6"/>
+      <w:commentRangeStart w:id="5"/>
       <w:r>
         <w:rPr>
           <w:rFonts w:ascii="Times New Roman" w:hAnsi="Times New Roman" w:cs="Times New Roman"/>
@@ -8764,12 +7316,12 @@
         </w:rPr>
         <w:t>Skeen</w:t>
       </w:r>
-      <w:commentRangeEnd w:id="6"/>
+      <w:commentRangeEnd w:id="5"/>
       <w:r>
         <w:rPr>
           <w:rStyle w:val="CommentReference"/>
         </w:rPr>
-        <w:commentReference w:id="6"/>
+        <w:commentReference w:id="5"/>
       </w:r>
       <w:r>
         <w:rPr>
@@ -8816,25 +7368,14 @@
         </w:rPr>
         <w:t xml:space="preserve"> </w:t>
       </w:r>
-      <w:proofErr w:type="spellStart"/>
-      <w:r>
-        <w:rPr>
-          <w:rFonts w:ascii="Times New Roman" w:hAnsi="Times New Roman" w:cs="Times New Roman"/>
-          <w:sz w:val="20"/>
-          <w:szCs w:val="20"/>
-          <w:lang w:val="en-GB"/>
-        </w:rPr>
-        <w:t>Lowenkamp</w:t>
-      </w:r>
-      <w:proofErr w:type="spellEnd"/>
-      <w:r>
-        <w:rPr>
-          <w:rFonts w:ascii="Times New Roman" w:hAnsi="Times New Roman" w:cs="Times New Roman"/>
-          <w:sz w:val="20"/>
-          <w:szCs w:val="20"/>
-          <w:lang w:val="en-GB"/>
-        </w:rPr>
-        <w:t xml:space="preserve">. “Risk, Race, &amp; Recidivism: Predictive Bias and Disparate Impact.” </w:t>
+      <w:r>
+        <w:rPr>
+          <w:rFonts w:ascii="Times New Roman" w:hAnsi="Times New Roman" w:cs="Times New Roman"/>
+          <w:sz w:val="20"/>
+          <w:szCs w:val="20"/>
+          <w:lang w:val="en-GB"/>
+        </w:rPr>
+        <w:t xml:space="preserve">Lowenkamp. “Risk, Race, &amp; Recidivism: Predictive Bias and Disparate Impact.” </w:t>
       </w:r>
       <w:r>
         <w:rPr>
@@ -8871,45 +7412,14 @@
           <w:lang w:val="en-GB"/>
         </w:rPr>
       </w:pPr>
-      <w:proofErr w:type="spellStart"/>
-      <w:r>
-        <w:rPr>
-          <w:rFonts w:ascii="Times New Roman" w:hAnsi="Times New Roman" w:cs="Times New Roman"/>
-          <w:sz w:val="20"/>
-          <w:szCs w:val="20"/>
-          <w:lang w:val="en-GB"/>
-        </w:rPr>
-        <w:t>Svensson</w:t>
-      </w:r>
-      <w:proofErr w:type="spellEnd"/>
-      <w:r>
-        <w:rPr>
-          <w:rFonts w:ascii="Times New Roman" w:hAnsi="Times New Roman" w:cs="Times New Roman"/>
-          <w:sz w:val="20"/>
-          <w:szCs w:val="20"/>
-          <w:lang w:val="en-GB"/>
-        </w:rPr>
-        <w:t xml:space="preserve">, </w:t>
-      </w:r>
-      <w:proofErr w:type="spellStart"/>
-      <w:r>
-        <w:rPr>
-          <w:rFonts w:ascii="Times New Roman" w:hAnsi="Times New Roman" w:cs="Times New Roman"/>
-          <w:sz w:val="20"/>
-          <w:szCs w:val="20"/>
-          <w:lang w:val="en-GB"/>
-        </w:rPr>
-        <w:t>Patrik</w:t>
-      </w:r>
-      <w:proofErr w:type="spellEnd"/>
-      <w:r>
-        <w:rPr>
-          <w:rFonts w:ascii="Times New Roman" w:hAnsi="Times New Roman" w:cs="Times New Roman"/>
-          <w:sz w:val="20"/>
-          <w:szCs w:val="20"/>
-          <w:lang w:val="en-GB"/>
-        </w:rPr>
-        <w:t xml:space="preserve">. 2010. “The Landscape of Digital Humanities.” </w:t>
+      <w:r>
+        <w:rPr>
+          <w:rFonts w:ascii="Times New Roman" w:hAnsi="Times New Roman" w:cs="Times New Roman"/>
+          <w:sz w:val="20"/>
+          <w:szCs w:val="20"/>
+          <w:lang w:val="en-GB"/>
+        </w:rPr>
+        <w:t xml:space="preserve">Svensson, Patrik. 2010. “The Landscape of Digital Humanities.” </w:t>
       </w:r>
       <w:r>
         <w:rPr>
@@ -8978,77 +7488,24 @@
           <w:lang w:val="en-GB"/>
         </w:rPr>
       </w:pPr>
-      <w:proofErr w:type="spellStart"/>
-      <w:r>
-        <w:rPr>
-          <w:rFonts w:ascii="Times New Roman" w:hAnsi="Times New Roman" w:cs="Times New Roman"/>
-          <w:sz w:val="20"/>
-          <w:szCs w:val="20"/>
-          <w:lang w:val="en-GB"/>
-        </w:rPr>
-        <w:t>Teddlie</w:t>
-      </w:r>
-      <w:proofErr w:type="spellEnd"/>
-      <w:r>
-        <w:rPr>
-          <w:rFonts w:ascii="Times New Roman" w:hAnsi="Times New Roman" w:cs="Times New Roman"/>
-          <w:sz w:val="20"/>
-          <w:szCs w:val="20"/>
-          <w:lang w:val="en-GB"/>
-        </w:rPr>
-        <w:t xml:space="preserve">, Charles, and Abbas </w:t>
-      </w:r>
-      <w:proofErr w:type="spellStart"/>
-      <w:r>
-        <w:rPr>
-          <w:rFonts w:ascii="Times New Roman" w:hAnsi="Times New Roman" w:cs="Times New Roman"/>
-          <w:sz w:val="20"/>
-          <w:szCs w:val="20"/>
-          <w:lang w:val="en-GB"/>
-        </w:rPr>
-        <w:t>Tashakkori</w:t>
-      </w:r>
-      <w:proofErr w:type="spellEnd"/>
-      <w:r>
-        <w:rPr>
-          <w:rFonts w:ascii="Times New Roman" w:hAnsi="Times New Roman" w:cs="Times New Roman"/>
-          <w:sz w:val="20"/>
-          <w:szCs w:val="20"/>
-          <w:lang w:val="en-GB"/>
-        </w:rPr>
-        <w:t xml:space="preserve">. 2009. </w:t>
-      </w:r>
-      <w:r>
-        <w:rPr>
-          <w:rFonts w:ascii="Times New Roman" w:hAnsi="Times New Roman" w:cs="Times New Roman"/>
-          <w:i/>
-          <w:sz w:val="20"/>
-          <w:szCs w:val="20"/>
-          <w:lang w:val="en-GB"/>
-        </w:rPr>
-        <w:t xml:space="preserve">Foundations of Mixed Methods Research: Integrating Quantitative and Qualitative Approaches in the Social and </w:t>
-      </w:r>
-      <w:proofErr w:type="spellStart"/>
-      <w:r>
-        <w:rPr>
-          <w:rFonts w:ascii="Times New Roman" w:hAnsi="Times New Roman" w:cs="Times New Roman"/>
-          <w:i/>
-          <w:sz w:val="20"/>
-          <w:szCs w:val="20"/>
-          <w:lang w:val="en-GB"/>
-        </w:rPr>
-        <w:t>Behavioral</w:t>
-      </w:r>
-      <w:proofErr w:type="spellEnd"/>
-      <w:r>
-        <w:rPr>
-          <w:rFonts w:ascii="Times New Roman" w:hAnsi="Times New Roman" w:cs="Times New Roman"/>
-          <w:i/>
-          <w:sz w:val="20"/>
-          <w:szCs w:val="20"/>
-          <w:lang w:val="en-GB"/>
-        </w:rPr>
-        <w:t xml:space="preserve"> Sciences</w:t>
+      <w:r>
+        <w:rPr>
+          <w:rFonts w:ascii="Times New Roman" w:hAnsi="Times New Roman" w:cs="Times New Roman"/>
+          <w:sz w:val="20"/>
+          <w:szCs w:val="20"/>
+          <w:lang w:val="en-GB"/>
+        </w:rPr>
+        <w:t xml:space="preserve">Teddlie, Charles, and Abbas Tashakkori. 2009. </w:t>
+      </w:r>
+      <w:r>
+        <w:rPr>
+          <w:rFonts w:ascii="Times New Roman" w:hAnsi="Times New Roman" w:cs="Times New Roman"/>
+          <w:i/>
+          <w:sz w:val="20"/>
+          <w:szCs w:val="20"/>
+          <w:lang w:val="en-GB"/>
+        </w:rPr>
+        <w:t>Foundations of Mixed Methods Research: Integrating Quantitative and Qualitative Approaches in the Social and Behavioral Sciences</w:t>
       </w:r>
       <w:r>
         <w:rPr>
@@ -9215,37 +7672,23 @@
           <w:lang w:val="en-GB"/>
         </w:rPr>
       </w:pPr>
-      <w:proofErr w:type="spellStart"/>
-      <w:r>
-        <w:rPr>
-          <w:rFonts w:ascii="Times New Roman" w:hAnsi="Times New Roman" w:cs="Times New Roman"/>
-          <w:sz w:val="20"/>
-          <w:szCs w:val="20"/>
-          <w:lang w:val="en-GB"/>
-        </w:rPr>
-        <w:t>Ajda</w:t>
-      </w:r>
-      <w:proofErr w:type="spellEnd"/>
-      <w:r>
-        <w:rPr>
-          <w:rFonts w:ascii="Times New Roman" w:hAnsi="Times New Roman" w:cs="Times New Roman"/>
-          <w:sz w:val="20"/>
-          <w:szCs w:val="20"/>
-          <w:lang w:val="en-GB"/>
-        </w:rPr>
-        <w:t xml:space="preserve"> </w:t>
-      </w:r>
-      <w:proofErr w:type="spellStart"/>
-      <w:r>
-        <w:rPr>
-          <w:rFonts w:ascii="Times New Roman" w:hAnsi="Times New Roman" w:cs="Times New Roman"/>
-          <w:sz w:val="20"/>
-          <w:szCs w:val="20"/>
-          <w:lang w:val="en-GB"/>
-        </w:rPr>
-        <w:t>Pretnar</w:t>
-      </w:r>
-      <w:proofErr w:type="spellEnd"/>
+      <w:commentRangeStart w:id="6"/>
+      <w:r>
+        <w:rPr>
+          <w:rFonts w:ascii="Times New Roman" w:hAnsi="Times New Roman" w:cs="Times New Roman"/>
+          <w:sz w:val="20"/>
+          <w:szCs w:val="20"/>
+          <w:lang w:val="en-GB"/>
+        </w:rPr>
+        <w:t>Ajda Pretnar</w:t>
+      </w:r>
+      <w:commentRangeEnd w:id="6"/>
+      <w:r>
+        <w:rPr>
+          <w:rStyle w:val="CommentReference"/>
+        </w:rPr>
+        <w:commentReference w:id="6"/>
+      </w:r>
     </w:p>
     <w:p>
       <w:pPr>
@@ -9508,37 +7951,23 @@
           <w:lang w:val="sl-SI"/>
         </w:rPr>
       </w:pPr>
-      <w:proofErr w:type="spellStart"/>
-      <w:r>
-        <w:rPr>
-          <w:rFonts w:ascii="Times New Roman" w:hAnsi="Times New Roman" w:cs="Times New Roman"/>
-          <w:sz w:val="20"/>
-          <w:szCs w:val="20"/>
-          <w:lang w:val="en-GB"/>
-        </w:rPr>
-        <w:t>Ajda</w:t>
-      </w:r>
-      <w:proofErr w:type="spellEnd"/>
-      <w:r>
-        <w:rPr>
-          <w:rFonts w:ascii="Times New Roman" w:hAnsi="Times New Roman" w:cs="Times New Roman"/>
-          <w:sz w:val="20"/>
-          <w:szCs w:val="20"/>
-          <w:lang w:val="en-GB"/>
-        </w:rPr>
-        <w:t xml:space="preserve"> </w:t>
-      </w:r>
-      <w:proofErr w:type="spellStart"/>
-      <w:r>
-        <w:rPr>
-          <w:rFonts w:ascii="Times New Roman" w:hAnsi="Times New Roman" w:cs="Times New Roman"/>
-          <w:sz w:val="20"/>
-          <w:szCs w:val="20"/>
-          <w:lang w:val="en-GB"/>
-        </w:rPr>
-        <w:t>Pretnar</w:t>
-      </w:r>
-      <w:proofErr w:type="spellEnd"/>
+      <w:commentRangeStart w:id="8"/>
+      <w:r>
+        <w:rPr>
+          <w:rFonts w:ascii="Times New Roman" w:hAnsi="Times New Roman" w:cs="Times New Roman"/>
+          <w:sz w:val="20"/>
+          <w:szCs w:val="20"/>
+          <w:lang w:val="en-GB"/>
+        </w:rPr>
+        <w:t>Ajda Pretnar</w:t>
+      </w:r>
+      <w:commentRangeEnd w:id="8"/>
+      <w:r>
+        <w:rPr>
+          <w:rStyle w:val="CommentReference"/>
+        </w:rPr>
+        <w:commentReference w:id="8"/>
+      </w:r>
     </w:p>
     <w:p>
       <w:pPr>
@@ -10618,37 +9047,8 @@
         </w:rPr>
         <w:annotationRef/>
       </w:r>
-      <w:proofErr w:type="spellStart"/>
-      <w:r>
-        <w:t>Manjka</w:t>
-      </w:r>
-      <w:proofErr w:type="spellEnd"/>
-      <w:r>
-        <w:t xml:space="preserve"> </w:t>
-      </w:r>
-      <w:proofErr w:type="spellStart"/>
-      <w:r>
-        <w:t>še</w:t>
-      </w:r>
-      <w:proofErr w:type="spellEnd"/>
-      <w:r>
-        <w:t xml:space="preserve"> </w:t>
-      </w:r>
-      <w:proofErr w:type="spellStart"/>
-      <w:r>
-        <w:t>drugi</w:t>
-      </w:r>
-      <w:proofErr w:type="spellEnd"/>
-      <w:r>
-        <w:t xml:space="preserve"> </w:t>
-      </w:r>
-      <w:proofErr w:type="spellStart"/>
-      <w:r>
-        <w:t>avtor</w:t>
-      </w:r>
-      <w:proofErr w:type="spellEnd"/>
-      <w:r>
-        <w:t>:</w:t>
+      <w:r>
+        <w:t>Manjka še drugi avtor:</w:t>
       </w:r>
     </w:p>
     <w:p>
@@ -10670,9 +9070,8 @@
           <w:highlight w:val="white"/>
           <w:lang w:val="en-US"/>
         </w:rPr>
-        <w:t xml:space="preserve">Dan </w:t>
-      </w:r>
-      <w:proofErr w:type="spellStart"/>
+        <w:t>Dan Podjed</w:t>
+      </w:r>
       <w:r>
         <w:rPr>
           <w:rFonts w:ascii="Times New Roman" w:hAnsi="Times New Roman" w:cs="Times New Roman"/>
@@ -10680,78 +9079,8 @@
           <w:highlight w:val="white"/>
           <w:lang w:val="en-US"/>
         </w:rPr>
-        <w:t>Podjed</w:t>
-      </w:r>
-      <w:proofErr w:type="spellEnd"/>
-      <w:r>
-        <w:rPr>
-          <w:rFonts w:ascii="Times New Roman" w:hAnsi="Times New Roman" w:cs="Times New Roman"/>
-          <w:color w:val="000000"/>
-          <w:highlight w:val="white"/>
-          <w:lang w:val="en-US"/>
-        </w:rPr>
         <w:br/>
-        <w:t xml:space="preserve">Institute of Slovenian </w:t>
-      </w:r>
-      <w:proofErr w:type="spellStart"/>
-      <w:r>
-        <w:rPr>
-          <w:rFonts w:ascii="Times New Roman" w:hAnsi="Times New Roman" w:cs="Times New Roman"/>
-          <w:color w:val="000000"/>
-          <w:highlight w:val="white"/>
-          <w:lang w:val="en-US"/>
-        </w:rPr>
-        <w:t>EthnologyResearch</w:t>
-      </w:r>
-      <w:proofErr w:type="spellEnd"/>
-      <w:r>
-        <w:rPr>
-          <w:rFonts w:ascii="Times New Roman" w:hAnsi="Times New Roman" w:cs="Times New Roman"/>
-          <w:color w:val="000000"/>
-          <w:highlight w:val="white"/>
-          <w:lang w:val="en-US"/>
-        </w:rPr>
-        <w:t xml:space="preserve"> Centre of the Slovenian Academy of Sciences and </w:t>
-      </w:r>
-      <w:proofErr w:type="spellStart"/>
-      <w:r>
-        <w:rPr>
-          <w:rFonts w:ascii="Times New Roman" w:hAnsi="Times New Roman" w:cs="Times New Roman"/>
-          <w:color w:val="000000"/>
-          <w:highlight w:val="white"/>
-          <w:lang w:val="en-US"/>
-        </w:rPr>
-        <w:t>ArtsNovi</w:t>
-      </w:r>
-      <w:proofErr w:type="spellEnd"/>
-      <w:r>
-        <w:rPr>
-          <w:rFonts w:ascii="Times New Roman" w:hAnsi="Times New Roman" w:cs="Times New Roman"/>
-          <w:color w:val="000000"/>
-          <w:highlight w:val="white"/>
-          <w:lang w:val="en-US"/>
-        </w:rPr>
-        <w:t xml:space="preserve"> </w:t>
-      </w:r>
-      <w:proofErr w:type="spellStart"/>
-      <w:r>
-        <w:rPr>
-          <w:rFonts w:ascii="Times New Roman" w:hAnsi="Times New Roman" w:cs="Times New Roman"/>
-          <w:color w:val="000000"/>
-          <w:highlight w:val="white"/>
-          <w:lang w:val="en-US"/>
-        </w:rPr>
-        <w:t>trg</w:t>
-      </w:r>
-      <w:proofErr w:type="spellEnd"/>
-      <w:r>
-        <w:rPr>
-          <w:rFonts w:ascii="Times New Roman" w:hAnsi="Times New Roman" w:cs="Times New Roman"/>
-          <w:color w:val="000000"/>
-          <w:highlight w:val="white"/>
-          <w:lang w:val="en-US"/>
-        </w:rPr>
-        <w:t xml:space="preserve"> 2, SI-1000 Ljubljanadan.podjed@zrc-sazu.si</w:t>
+        <w:t>Institute of Slovenian EthnologyResearch Centre of the Slovenian Academy of Sciences and ArtsNovi trg 2, SI-1000 Ljubljanadan.podjed@zrc-sazu.si</w:t>
       </w:r>
     </w:p>
     <w:p>
@@ -10772,23 +9101,7 @@
         <w:annotationRef/>
       </w:r>
       <w:r>
-        <w:t xml:space="preserve">Ni </w:t>
-      </w:r>
-      <w:proofErr w:type="spellStart"/>
-      <w:r>
-        <w:t>navedeno</w:t>
-      </w:r>
-      <w:proofErr w:type="spellEnd"/>
-      <w:r>
-        <w:t xml:space="preserve"> med </w:t>
-      </w:r>
-      <w:proofErr w:type="spellStart"/>
-      <w:r>
-        <w:t>literaturo</w:t>
-      </w:r>
-      <w:proofErr w:type="spellEnd"/>
-      <w:r>
-        <w:t>.</w:t>
+        <w:t>Ni navedeno med literaturo.</w:t>
       </w:r>
     </w:p>
   </w:comment>
@@ -10803,11 +9116,9 @@
         </w:rPr>
         <w:annotationRef/>
       </w:r>
-      <w:proofErr w:type="spellStart"/>
       <w:r>
         <w:t>Lum</w:t>
       </w:r>
-      <w:proofErr w:type="spellEnd"/>
     </w:p>
   </w:comment>
   <w:comment w:id="3" w:author="Microsoft Office User" w:date="2019-06-08T19:50:00Z" w:initials="MOU">
@@ -10821,68 +9132,15 @@
         </w:rPr>
         <w:annotationRef/>
       </w:r>
-      <w:proofErr w:type="spellStart"/>
-      <w:r>
-        <w:t>Napačno</w:t>
-      </w:r>
-      <w:proofErr w:type="spellEnd"/>
-      <w:r>
-        <w:t xml:space="preserve"> </w:t>
-      </w:r>
-      <w:proofErr w:type="spellStart"/>
-      <w:r>
-        <w:t>leto</w:t>
-      </w:r>
-      <w:proofErr w:type="spellEnd"/>
-      <w:r>
-        <w:t xml:space="preserve"> </w:t>
-      </w:r>
-      <w:proofErr w:type="spellStart"/>
-      <w:r>
-        <w:t>navaja</w:t>
-      </w:r>
-      <w:proofErr w:type="spellEnd"/>
-      <w:r>
-        <w:t xml:space="preserve">. </w:t>
-      </w:r>
-      <w:r>
-        <w:t xml:space="preserve">V </w:t>
-      </w:r>
-      <w:proofErr w:type="spellStart"/>
-      <w:r>
-        <w:t>resnici</w:t>
-      </w:r>
-      <w:proofErr w:type="spellEnd"/>
-      <w:r>
-        <w:t xml:space="preserve"> je </w:t>
-      </w:r>
-      <w:proofErr w:type="spellStart"/>
-      <w:r>
-        <w:t>navajal</w:t>
-      </w:r>
-      <w:proofErr w:type="spellEnd"/>
-      <w:r>
-        <w:t xml:space="preserve"> </w:t>
-      </w:r>
-      <w:proofErr w:type="spellStart"/>
-      <w:r>
-        <w:t>izdajo</w:t>
-      </w:r>
-      <w:proofErr w:type="spellEnd"/>
-      <w:r>
-        <w:t xml:space="preserve"> </w:t>
-      </w:r>
-      <w:proofErr w:type="spellStart"/>
-      <w:r>
-        <w:t>iz</w:t>
-      </w:r>
-      <w:proofErr w:type="spellEnd"/>
-      <w:r>
-        <w:t xml:space="preserve"> leta 2015.</w:t>
+      <w:r>
+        <w:t xml:space="preserve">Napačno leto navaja. </w:t>
+      </w:r>
+      <w:r>
+        <w:t>V resnici je navajal izdajo iz leta 2015.</w:t>
       </w:r>
     </w:p>
   </w:comment>
-  <w:comment w:id="5" w:author="Microsoft Office User" w:date="2019-06-11T05:36:00Z" w:initials="MOU">
+  <w:comment w:id="4" w:author="Microsoft Office User" w:date="2019-06-11T05:36:00Z" w:initials="MOU">
     <w:p>
       <w:pPr>
         <w:rPr>
@@ -10901,85 +9159,88 @@
           <w:rFonts w:ascii="Times New Roman" w:eastAsia="Times New Roman" w:hAnsi="Times New Roman" w:cs="Times New Roman"/>
           <w:lang w:val="en-US" w:eastAsia="en-US"/>
         </w:rPr>
-        <w:t xml:space="preserve">Conte, Rosaria, Nigel Gilbert, Giulia </w:t>
-      </w:r>
-      <w:proofErr w:type="spellStart"/>
-      <w:r>
+        <w:t>Conte, Rosaria, Nigel Gilbert, Giulia Bonelli, Claudio Cioffi-Revilla et al. 2012. "Manifesto of Computational Social Science.” The European Physical Journal Special Topics 214 (1): 325-346.</w:t>
+      </w:r>
+    </w:p>
+  </w:comment>
+  <w:comment w:id="5" w:author="Microsoft Office User" w:date="2019-06-08T19:40:00Z" w:initials="MOU">
+    <w:p>
+      <w:pPr>
+        <w:pStyle w:val="CommentText"/>
+      </w:pPr>
+      <w:r>
+        <w:rPr>
+          <w:rStyle w:val="CommentReference"/>
+        </w:rPr>
+        <w:annotationRef/>
+      </w:r>
+      <w:r>
+        <w:t>Napačno priimek. Pravilno Skeem. Manjka letnica 2016</w:t>
+      </w:r>
+    </w:p>
+  </w:comment>
+  <w:comment w:id="6" w:author="Microsoft Office User" w:date="2019-06-12T11:49:00Z" w:initials="MOU">
+    <w:p>
+      <w:pPr>
         <w:rPr>
           <w:rFonts w:ascii="Times New Roman" w:eastAsia="Times New Roman" w:hAnsi="Times New Roman" w:cs="Times New Roman"/>
           <w:lang w:val="en-US" w:eastAsia="en-US"/>
         </w:rPr>
-        <w:t>Bonelli</w:t>
-      </w:r>
-      <w:proofErr w:type="spellEnd"/>
+      </w:pPr>
+      <w:r>
+        <w:rPr>
+          <w:rStyle w:val="CommentReference"/>
+        </w:rPr>
+        <w:annotationRef/>
+      </w:r>
+      <w:r>
+        <w:t xml:space="preserve">Manjka drugi avtor </w:t>
+      </w:r>
       <w:r>
         <w:rPr>
           <w:rFonts w:ascii="Times New Roman" w:eastAsia="Times New Roman" w:hAnsi="Times New Roman" w:cs="Times New Roman"/>
           <w:lang w:val="en-US" w:eastAsia="en-US"/>
         </w:rPr>
-        <w:t>, Claudio Cioffi-Revilla et al. 2012. "Manifesto of Computational Social Science.” The European Physical Journal Special Topics 214 (1): 325-346.</w:t>
-      </w:r>
+        <w:t>Dan Podjed</w:t>
+      </w:r>
+    </w:p>
+    <w:p>
+      <w:pPr>
+        <w:pStyle w:val="CommentText"/>
+      </w:pPr>
+      <w:bookmarkStart w:id="7" w:name="_GoBack"/>
+      <w:bookmarkEnd w:id="7"/>
     </w:p>
   </w:comment>
-  <w:comment w:id="6" w:author="Microsoft Office User" w:date="2019-06-08T19:40:00Z" w:initials="MOU">
+  <w:comment w:id="8" w:author="Microsoft Office User" w:date="2019-06-12T11:49:00Z" w:initials="MOU">
+    <w:p>
+      <w:pPr>
+        <w:rPr>
+          <w:rFonts w:ascii="Times New Roman" w:eastAsia="Times New Roman" w:hAnsi="Times New Roman" w:cs="Times New Roman"/>
+          <w:lang w:val="en-US" w:eastAsia="en-US"/>
+        </w:rPr>
+      </w:pPr>
+      <w:r>
+        <w:rPr>
+          <w:rStyle w:val="CommentReference"/>
+        </w:rPr>
+        <w:annotationRef/>
+      </w:r>
+      <w:r>
+        <w:t xml:space="preserve">Manjka drugi avtor </w:t>
+      </w:r>
+      <w:r>
+        <w:rPr>
+          <w:rFonts w:ascii="Times New Roman" w:eastAsia="Times New Roman" w:hAnsi="Times New Roman" w:cs="Times New Roman"/>
+          <w:lang w:val="en-US" w:eastAsia="en-US"/>
+        </w:rPr>
+        <w:t>Dan Podjed</w:t>
+      </w:r>
+    </w:p>
     <w:p>
       <w:pPr>
         <w:pStyle w:val="CommentText"/>
       </w:pPr>
-      <w:r>
-        <w:rPr>
-          <w:rStyle w:val="CommentReference"/>
-        </w:rPr>
-        <w:annotationRef/>
-      </w:r>
-      <w:proofErr w:type="spellStart"/>
-      <w:r>
-        <w:t>Napačno</w:t>
-      </w:r>
-      <w:proofErr w:type="spellEnd"/>
-      <w:r>
-        <w:t xml:space="preserve"> </w:t>
-      </w:r>
-      <w:proofErr w:type="spellStart"/>
-      <w:r>
-        <w:t>priimek</w:t>
-      </w:r>
-      <w:proofErr w:type="spellEnd"/>
-      <w:r>
-        <w:t xml:space="preserve">. </w:t>
-      </w:r>
-      <w:proofErr w:type="spellStart"/>
-      <w:r>
-        <w:t>Pravilno</w:t>
-      </w:r>
-      <w:proofErr w:type="spellEnd"/>
-      <w:r>
-        <w:t xml:space="preserve"> </w:t>
-      </w:r>
-      <w:proofErr w:type="spellStart"/>
-      <w:r>
-        <w:t>Skeem</w:t>
-      </w:r>
-      <w:proofErr w:type="spellEnd"/>
-      <w:r>
-        <w:t xml:space="preserve">. </w:t>
-      </w:r>
-      <w:proofErr w:type="spellStart"/>
-      <w:r>
-        <w:t>Manjka</w:t>
-      </w:r>
-      <w:proofErr w:type="spellEnd"/>
-      <w:r>
-        <w:t xml:space="preserve"> </w:t>
-      </w:r>
-      <w:proofErr w:type="spellStart"/>
-      <w:r>
-        <w:t>letnica</w:t>
-      </w:r>
-      <w:proofErr w:type="spellEnd"/>
-      <w:r>
-        <w:t xml:space="preserve"> 2016</w:t>
-      </w:r>
     </w:p>
   </w:comment>
 </w:comments>
@@ -10993,6 +9254,8 @@
   <w15:commentEx w15:paraId="47B97FE0" w15:done="0"/>
   <w15:commentEx w15:paraId="6774E22B" w15:done="0"/>
   <w15:commentEx w15:paraId="67AC753A" w15:done="0"/>
+  <w15:commentEx w15:paraId="49667720" w15:done="0"/>
+  <w15:commentEx w15:paraId="2F30149B" w15:done="0"/>
 </w15:commentsEx>
 </file>
 
@@ -11004,6 +9267,8 @@
   <w16cid:commentId w16cid:paraId="47B97FE0" w16cid:durableId="20A69022"/>
   <w16cid:commentId w16cid:paraId="6774E22B" w16cid:durableId="20A9BC41"/>
   <w16cid:commentId w16cid:paraId="67AC753A" w16cid:durableId="20A68D99"/>
+  <w16cid:commentId w16cid:paraId="49667720" w16cid:durableId="20AB6562"/>
+  <w16cid:commentId w16cid:paraId="2F30149B" w16cid:durableId="20AB6547"/>
 </w16cid:commentsIds>
 </file>
 
@@ -11081,29 +9346,7 @@
           <w:szCs w:val="20"/>
           <w:lang w:val="en-GB"/>
         </w:rPr>
-        <w:t xml:space="preserve">Laboratory of Bioinformatics, Faculty of Computer and Information Science, University of Ljubljana, </w:t>
-      </w:r>
-      <w:proofErr w:type="spellStart"/>
-      <w:r>
-        <w:rPr>
-          <w:rFonts w:ascii="Times New Roman" w:hAnsi="Times New Roman" w:cs="Times New Roman"/>
-          <w:b/>
-          <w:sz w:val="20"/>
-          <w:szCs w:val="20"/>
-          <w:lang w:val="en-GB"/>
-        </w:rPr>
-        <w:t>Večna</w:t>
-      </w:r>
-      <w:proofErr w:type="spellEnd"/>
-      <w:r>
-        <w:rPr>
-          <w:rFonts w:ascii="Times New Roman" w:hAnsi="Times New Roman" w:cs="Times New Roman"/>
-          <w:b/>
-          <w:sz w:val="20"/>
-          <w:szCs w:val="20"/>
-          <w:lang w:val="en-GB"/>
-        </w:rPr>
-        <w:t xml:space="preserve"> pot 113, SI-1000 Ljubljana, </w:t>
+        <w:t xml:space="preserve">Laboratory of Bioinformatics, Faculty of Computer and Information Science, University of Ljubljana, Večna pot 113, SI-1000 Ljubljana, </w:t>
       </w:r>
       <w:hyperlink r:id="rId1" w:history="1">
         <w:r>
@@ -12701,7 +10944,7 @@
 </file>
 
 <file path=customXml/itemProps1.xml><?xml version="1.0" encoding="utf-8"?>
-<ds:datastoreItem xmlns:ds="http://schemas.openxmlformats.org/officeDocument/2006/customXml" ds:itemID="{FDD5F5B5-5D5C-144C-9F27-07F88CC1EFAD}">
+<ds:datastoreItem xmlns:ds="http://schemas.openxmlformats.org/officeDocument/2006/customXml" ds:itemID="{7EE0958B-1C72-5D40-9500-FC5805971980}">
   <ds:schemaRefs>
     <ds:schemaRef ds:uri="http://schemas.openxmlformats.org/officeDocument/2006/bibliography"/>
   </ds:schemaRefs>

</xml_diff>